<commit_message>
modified xml for scalar multiplier request:  changed tick marks to quotation marks for value element, as required by parser
</commit_message>
<xml_diff>
--- a/text/Matrix Service API.docx
+++ b/text/Matrix Service API.docx
@@ -179,9 +179,6 @@
                     </w:rPr>
                     <w:alias w:val="Author"/>
                     <w:id w:val="15676130"/>
-                    <w:placeholder>
-                      <w:docPart w:val="A361A3891FA64C3E8C476BC2820C21A2"/>
-                    </w:placeholder>
                     <w:dataBinding w:prefixMappings="xmlns:ns0='http://schemas.openxmlformats.org/package/2006/metadata/core-properties' xmlns:ns1='http://purl.org/dc/elements/1.1/'" w:xpath="/ns0:coreProperties[1]/ns1:creator[1]" w:storeItemID="{6C3C8BC8-F283-45AE-878A-BAB7291924A1}"/>
                     <w:text/>
                   </w:sdtPr>
@@ -309,9 +306,6 @@
                 </w:rPr>
                 <w:alias w:val="Abstract"/>
                 <w:id w:val="15676143"/>
-                <w:placeholder>
-                  <w:docPart w:val="E2E40FDD102D48F0B86A455FB0E2C1DB"/>
-                </w:placeholder>
                 <w:dataBinding w:prefixMappings="xmlns:ns0='http://schemas.microsoft.com/office/2006/coverPageProps'" w:xpath="/ns0:CoverPageProperties[1]/ns0:Abstract[1]" w:storeItemID="{55AF091B-3C7A-41E3-B477-F2FDAA23CFDA}"/>
                 <w:text/>
               </w:sdtPr>
@@ -3724,7 +3718,6 @@
         </w:rPr>
         <w:t>&lt;</w:t>
       </w:r>
-      <w:proofErr w:type="spellStart"/>
       <w:proofErr w:type="gramStart"/>
       <w:r>
         <w:rPr>
@@ -3744,7 +3737,6 @@
         </w:rPr>
         <w:t>List</w:t>
       </w:r>
-      <w:proofErr w:type="spellEnd"/>
       <w:proofErr w:type="gramEnd"/>
       <w:r>
         <w:rPr>
@@ -4818,7 +4810,6 @@
         </w:rPr>
         <w:t>/</w:t>
       </w:r>
-      <w:proofErr w:type="spellStart"/>
       <w:r>
         <w:rPr>
           <w:rFonts w:ascii="Courier New" w:eastAsia="Times New Roman" w:hAnsi="Courier New" w:cs="Courier New"/>
@@ -4837,7 +4828,6 @@
         </w:rPr>
         <w:t>List</w:t>
       </w:r>
-      <w:proofErr w:type="spellEnd"/>
       <w:r>
         <w:rPr>
           <w:rFonts w:ascii="Courier New" w:eastAsia="Times New Roman" w:hAnsi="Courier New" w:cs="Courier New"/>
@@ -5608,7 +5598,6 @@
         </w:rPr>
         <w:t>&lt;</w:t>
       </w:r>
-      <w:proofErr w:type="spellStart"/>
       <w:proofErr w:type="gramStart"/>
       <w:r>
         <w:rPr>
@@ -5618,7 +5607,6 @@
         </w:rPr>
         <w:t>matrixList</w:t>
       </w:r>
-      <w:proofErr w:type="spellEnd"/>
       <w:proofErr w:type="gramEnd"/>
       <w:r>
         <w:rPr>
@@ -6682,25 +6670,7 @@
           <w:sz w:val="20"/>
           <w:szCs w:val="20"/>
         </w:rPr>
-        <w:t>&lt;/</w:t>
-      </w:r>
-      <w:proofErr w:type="spellStart"/>
-      <w:r>
-        <w:rPr>
-          <w:rFonts w:ascii="Courier New" w:hAnsi="Courier New" w:cs="Courier New"/>
-          <w:sz w:val="20"/>
-          <w:szCs w:val="20"/>
-        </w:rPr>
-        <w:t>matrixList</w:t>
-      </w:r>
-      <w:proofErr w:type="spellEnd"/>
-      <w:r>
-        <w:rPr>
-          <w:rFonts w:ascii="Courier New" w:hAnsi="Courier New" w:cs="Courier New"/>
-          <w:sz w:val="20"/>
-          <w:szCs w:val="20"/>
-        </w:rPr>
-        <w:t>&gt;</w:t>
+        <w:t>&lt;/matrixList&gt;</w:t>
       </w:r>
     </w:p>
     <w:p>
@@ -7517,7 +7487,6 @@
         </w:rPr>
         <w:t>&lt;</w:t>
       </w:r>
-      <w:proofErr w:type="spellStart"/>
       <w:proofErr w:type="gramStart"/>
       <w:r>
         <w:rPr>
@@ -7546,7 +7515,6 @@
         </w:rPr>
         <w:t>ist</w:t>
       </w:r>
-      <w:proofErr w:type="spellEnd"/>
       <w:proofErr w:type="gramEnd"/>
       <w:r>
         <w:rPr>
@@ -8033,17 +8001,7 @@
           <w:sz w:val="20"/>
           <w:szCs w:val="20"/>
         </w:rPr>
-        <w:t>&lt;</w:t>
-      </w:r>
-      <w:proofErr w:type="spellStart"/>
-      <w:r>
-        <w:rPr>
-          <w:rFonts w:ascii="Courier New" w:eastAsia="Times New Roman" w:hAnsi="Courier New" w:cs="Courier New"/>
-          <w:color w:val="000000"/>
-          <w:sz w:val="20"/>
-          <w:szCs w:val="20"/>
-        </w:rPr>
-        <w:t>scalar</w:t>
+        <w:t>&lt;scalar</w:t>
       </w:r>
       <w:r>
         <w:rPr>
@@ -8063,15 +8021,25 @@
         </w:rPr>
         <w:t>ultiplier</w:t>
       </w:r>
-      <w:proofErr w:type="spellEnd"/>
-      <w:r>
-        <w:rPr>
-          <w:rFonts w:ascii="Courier New" w:eastAsia="Times New Roman" w:hAnsi="Courier New" w:cs="Courier New"/>
-          <w:color w:val="000000"/>
-          <w:sz w:val="20"/>
-          <w:szCs w:val="20"/>
-        </w:rPr>
-        <w:t xml:space="preserve"> value=’b’/</w:t>
+      <w:r>
+        <w:rPr>
+          <w:rFonts w:ascii="Courier New" w:eastAsia="Times New Roman" w:hAnsi="Courier New" w:cs="Courier New"/>
+          <w:color w:val="000000"/>
+          <w:sz w:val="20"/>
+          <w:szCs w:val="20"/>
+        </w:rPr>
+        <w:t xml:space="preserve"> value=”b”</w:t>
+      </w:r>
+      <w:bookmarkStart w:id="8" w:name="_GoBack"/>
+      <w:bookmarkEnd w:id="8"/>
+      <w:r>
+        <w:rPr>
+          <w:rFonts w:ascii="Courier New" w:eastAsia="Times New Roman" w:hAnsi="Courier New" w:cs="Courier New"/>
+          <w:color w:val="000000"/>
+          <w:sz w:val="20"/>
+          <w:szCs w:val="20"/>
+        </w:rPr>
+        <w:t>/</w:t>
       </w:r>
       <w:r>
         <w:rPr>
@@ -8101,17 +8069,7 @@
           <w:sz w:val="20"/>
           <w:szCs w:val="20"/>
         </w:rPr>
-        <w:t>&lt;/</w:t>
-      </w:r>
-      <w:proofErr w:type="spellStart"/>
-      <w:r>
-        <w:rPr>
-          <w:rFonts w:ascii="Courier New" w:eastAsia="Times New Roman" w:hAnsi="Courier New" w:cs="Courier New"/>
-          <w:color w:val="000000"/>
-          <w:sz w:val="20"/>
-          <w:szCs w:val="20"/>
-        </w:rPr>
-        <w:t>parameter</w:t>
+        <w:t>&lt;/parameter</w:t>
       </w:r>
       <w:r>
         <w:rPr>
@@ -8129,17 +8087,7 @@
           <w:sz w:val="20"/>
           <w:szCs w:val="20"/>
         </w:rPr>
-        <w:t>ist</w:t>
-      </w:r>
-      <w:proofErr w:type="spellEnd"/>
-      <w:r>
-        <w:rPr>
-          <w:rFonts w:ascii="Courier New" w:eastAsia="Times New Roman" w:hAnsi="Courier New" w:cs="Courier New"/>
-          <w:color w:val="000000"/>
-          <w:sz w:val="20"/>
-          <w:szCs w:val="20"/>
-        </w:rPr>
-        <w:t>&gt;</w:t>
+        <w:t>ist&gt;</w:t>
       </w:r>
     </w:p>
     <w:p>
@@ -8630,11 +8578,11 @@
           <w:numId w:val="7"/>
         </w:numPr>
       </w:pPr>
-      <w:bookmarkStart w:id="8" w:name="_Toc289269366"/>
+      <w:bookmarkStart w:id="9" w:name="_Toc289269366"/>
       <w:r>
         <w:t>Element-wise</w:t>
       </w:r>
-      <w:bookmarkEnd w:id="8"/>
+      <w:bookmarkEnd w:id="9"/>
     </w:p>
     <w:p>
       <w:pPr>
@@ -8864,7 +8812,6 @@
         </w:rPr>
         <w:t>&lt;</w:t>
       </w:r>
-      <w:proofErr w:type="spellStart"/>
       <w:proofErr w:type="gramStart"/>
       <w:r>
         <w:rPr>
@@ -8874,7 +8821,6 @@
         </w:rPr>
         <w:t>matrixList</w:t>
       </w:r>
-      <w:proofErr w:type="spellEnd"/>
       <w:proofErr w:type="gramEnd"/>
       <w:r>
         <w:rPr>
@@ -9856,25 +9802,7 @@
           <w:sz w:val="20"/>
           <w:szCs w:val="20"/>
         </w:rPr>
-        <w:t>&lt;/</w:t>
-      </w:r>
-      <w:proofErr w:type="spellStart"/>
-      <w:r>
-        <w:rPr>
-          <w:rFonts w:ascii="Courier New" w:hAnsi="Courier New" w:cs="Courier New"/>
-          <w:sz w:val="20"/>
-          <w:szCs w:val="20"/>
-        </w:rPr>
-        <w:t>matrixList</w:t>
-      </w:r>
-      <w:proofErr w:type="spellEnd"/>
-      <w:r>
-        <w:rPr>
-          <w:rFonts w:ascii="Courier New" w:hAnsi="Courier New" w:cs="Courier New"/>
-          <w:sz w:val="20"/>
-          <w:szCs w:val="20"/>
-        </w:rPr>
-        <w:t>&gt;</w:t>
+        <w:t>&lt;/matrixList&gt;</w:t>
       </w:r>
     </w:p>
     <w:p>
@@ -10364,12 +10292,12 @@
           <w:numId w:val="7"/>
         </w:numPr>
       </w:pPr>
-      <w:bookmarkStart w:id="9" w:name="_Toc289269367"/>
+      <w:bookmarkStart w:id="10" w:name="_Toc289269367"/>
       <w:r>
         <w:lastRenderedPageBreak/>
         <w:t>Matrix multiplication</w:t>
       </w:r>
-      <w:bookmarkEnd w:id="9"/>
+      <w:bookmarkEnd w:id="10"/>
     </w:p>
     <w:p>
       <w:pPr>
@@ -10722,7 +10650,6 @@
         </w:rPr>
         <w:t>&lt;</w:t>
       </w:r>
-      <w:proofErr w:type="spellStart"/>
       <w:proofErr w:type="gramStart"/>
       <w:r>
         <w:rPr>
@@ -10732,7 +10659,6 @@
         </w:rPr>
         <w:t>matrixList</w:t>
       </w:r>
-      <w:proofErr w:type="spellEnd"/>
       <w:proofErr w:type="gramEnd"/>
       <w:r>
         <w:rPr>
@@ -12002,25 +11928,7 @@
           <w:sz w:val="20"/>
           <w:szCs w:val="20"/>
         </w:rPr>
-        <w:t>&lt;/</w:t>
-      </w:r>
-      <w:proofErr w:type="spellStart"/>
-      <w:r>
-        <w:rPr>
-          <w:rFonts w:ascii="Courier New" w:hAnsi="Courier New" w:cs="Courier New"/>
-          <w:sz w:val="20"/>
-          <w:szCs w:val="20"/>
-        </w:rPr>
-        <w:t>matrixList</w:t>
-      </w:r>
-      <w:proofErr w:type="spellEnd"/>
-      <w:r>
-        <w:rPr>
-          <w:rFonts w:ascii="Courier New" w:hAnsi="Courier New" w:cs="Courier New"/>
-          <w:sz w:val="20"/>
-          <w:szCs w:val="20"/>
-        </w:rPr>
-        <w:t>&gt;</w:t>
+        <w:t>&lt;/matrixList&gt;</w:t>
       </w:r>
     </w:p>
     <w:p>
@@ -12511,11 +12419,11 @@
           <w:numId w:val="7"/>
         </w:numPr>
       </w:pPr>
-      <w:bookmarkStart w:id="10" w:name="_Toc289269368"/>
+      <w:bookmarkStart w:id="11" w:name="_Toc289269368"/>
       <w:r>
         <w:t>Horizontal direct product</w:t>
       </w:r>
-      <w:bookmarkEnd w:id="10"/>
+      <w:bookmarkEnd w:id="11"/>
     </w:p>
     <w:p>
       <w:pPr>
@@ -12679,7 +12587,6 @@
         </w:rPr>
         <w:t>&lt;</w:t>
       </w:r>
-      <w:proofErr w:type="spellStart"/>
       <w:proofErr w:type="gramStart"/>
       <w:r>
         <w:rPr>
@@ -12689,7 +12596,6 @@
         </w:rPr>
         <w:t>matrixList</w:t>
       </w:r>
-      <w:proofErr w:type="spellEnd"/>
       <w:proofErr w:type="gramEnd"/>
       <w:r>
         <w:rPr>
@@ -13887,25 +13793,7 @@
           <w:sz w:val="20"/>
           <w:szCs w:val="20"/>
         </w:rPr>
-        <w:t>&lt;/</w:t>
-      </w:r>
-      <w:proofErr w:type="spellStart"/>
-      <w:r>
-        <w:rPr>
-          <w:rFonts w:ascii="Courier New" w:hAnsi="Courier New" w:cs="Courier New"/>
-          <w:sz w:val="20"/>
-          <w:szCs w:val="20"/>
-        </w:rPr>
-        <w:t>matrixList</w:t>
-      </w:r>
-      <w:proofErr w:type="spellEnd"/>
-      <w:r>
-        <w:rPr>
-          <w:rFonts w:ascii="Courier New" w:hAnsi="Courier New" w:cs="Courier New"/>
-          <w:sz w:val="20"/>
-          <w:szCs w:val="20"/>
-        </w:rPr>
-        <w:t>&gt;</w:t>
+        <w:t>&lt;/matrixList&gt;</w:t>
       </w:r>
     </w:p>
     <w:p>
@@ -14397,11 +14285,11 @@
           <w:numId w:val="7"/>
         </w:numPr>
       </w:pPr>
-      <w:bookmarkStart w:id="11" w:name="_Toc289269369"/>
+      <w:bookmarkStart w:id="12" w:name="_Toc289269369"/>
       <w:r>
         <w:t>Kronecker Products</w:t>
       </w:r>
-      <w:bookmarkEnd w:id="11"/>
+      <w:bookmarkEnd w:id="12"/>
     </w:p>
     <w:p>
       <w:pPr>
@@ -14576,7 +14464,6 @@
         </w:rPr>
         <w:t>&lt;</w:t>
       </w:r>
-      <w:proofErr w:type="spellStart"/>
       <w:proofErr w:type="gramStart"/>
       <w:r>
         <w:rPr>
@@ -14586,7 +14473,6 @@
         </w:rPr>
         <w:t>matrixList</w:t>
       </w:r>
-      <w:proofErr w:type="spellEnd"/>
       <w:proofErr w:type="gramEnd"/>
       <w:r>
         <w:rPr>
@@ -15856,25 +15742,7 @@
           <w:sz w:val="20"/>
           <w:szCs w:val="20"/>
         </w:rPr>
-        <w:t>&lt;/</w:t>
-      </w:r>
-      <w:proofErr w:type="spellStart"/>
-      <w:r>
-        <w:rPr>
-          <w:rFonts w:ascii="Courier New" w:hAnsi="Courier New" w:cs="Courier New"/>
-          <w:sz w:val="20"/>
-          <w:szCs w:val="20"/>
-        </w:rPr>
-        <w:t>matrixList</w:t>
-      </w:r>
-      <w:proofErr w:type="spellEnd"/>
-      <w:r>
-        <w:rPr>
-          <w:rFonts w:ascii="Courier New" w:hAnsi="Courier New" w:cs="Courier New"/>
-          <w:sz w:val="20"/>
-          <w:szCs w:val="20"/>
-        </w:rPr>
-        <w:t>&gt;</w:t>
+        <w:t>&lt;/matrixList&gt;</w:t>
       </w:r>
     </w:p>
     <w:p>
@@ -16473,11 +16341,11 @@
           <w:numId w:val="7"/>
         </w:numPr>
       </w:pPr>
-      <w:bookmarkStart w:id="12" w:name="_Toc289269370"/>
+      <w:bookmarkStart w:id="13" w:name="_Toc289269370"/>
       <w:r>
         <w:t>Matrix Inversion</w:t>
       </w:r>
-      <w:bookmarkEnd w:id="12"/>
+      <w:bookmarkEnd w:id="13"/>
     </w:p>
     <w:p>
       <w:pPr>
@@ -17703,11 +17571,11 @@
           <w:numId w:val="7"/>
         </w:numPr>
       </w:pPr>
-      <w:bookmarkStart w:id="13" w:name="_Toc289269371"/>
+      <w:bookmarkStart w:id="14" w:name="_Toc289269371"/>
       <w:r>
         <w:t>Rank</w:t>
       </w:r>
-      <w:bookmarkEnd w:id="13"/>
+      <w:bookmarkEnd w:id="14"/>
     </w:p>
     <w:p>
       <w:pPr>
@@ -18441,11 +18309,11 @@
           <w:numId w:val="7"/>
         </w:numPr>
       </w:pPr>
-      <w:bookmarkStart w:id="14" w:name="_Toc289269372"/>
+      <w:bookmarkStart w:id="15" w:name="_Toc289269372"/>
       <w:r>
         <w:t>Trace</w:t>
       </w:r>
-      <w:bookmarkEnd w:id="14"/>
+      <w:bookmarkEnd w:id="15"/>
     </w:p>
     <w:p>
       <w:pPr>
@@ -19233,11 +19101,11 @@
           <w:numId w:val="7"/>
         </w:numPr>
       </w:pPr>
-      <w:bookmarkStart w:id="15" w:name="_Toc289269373"/>
+      <w:bookmarkStart w:id="16" w:name="_Toc289269373"/>
       <w:r>
         <w:t>Positive Definite</w:t>
       </w:r>
-      <w:bookmarkEnd w:id="15"/>
+      <w:bookmarkEnd w:id="16"/>
     </w:p>
     <w:p>
       <w:pPr>
@@ -20027,11 +19895,11 @@
           <w:numId w:val="7"/>
         </w:numPr>
       </w:pPr>
-      <w:bookmarkStart w:id="16" w:name="_Toc289269374"/>
+      <w:bookmarkStart w:id="17" w:name="_Toc289269374"/>
       <w:r>
         <w:t>Orthogonal Polynomial Contrasts</w:t>
       </w:r>
-      <w:bookmarkEnd w:id="16"/>
+      <w:bookmarkEnd w:id="17"/>
     </w:p>
     <w:p>
       <w:pPr>
@@ -20085,11 +19953,11 @@
           <w:numId w:val="7"/>
         </w:numPr>
       </w:pPr>
-      <w:bookmarkStart w:id="17" w:name="_Toc289269375"/>
+      <w:bookmarkStart w:id="18" w:name="_Toc289269375"/>
       <w:r>
         <w:t>Singly repeated measures</w:t>
       </w:r>
-      <w:bookmarkEnd w:id="17"/>
+      <w:bookmarkEnd w:id="18"/>
     </w:p>
     <w:p>
       <w:pPr>
@@ -20340,11 +20208,11 @@
           <w:numId w:val="7"/>
         </w:numPr>
       </w:pPr>
-      <w:bookmarkStart w:id="18" w:name="_Toc289269376"/>
+      <w:bookmarkStart w:id="19" w:name="_Toc289269376"/>
       <w:r>
         <w:t>Double repeated measures</w:t>
       </w:r>
-      <w:bookmarkEnd w:id="18"/>
+      <w:bookmarkEnd w:id="19"/>
     </w:p>
     <w:p>
       <w:pPr>
@@ -20542,11 +20410,11 @@
           <w:numId w:val="7"/>
         </w:numPr>
       </w:pPr>
-      <w:bookmarkStart w:id="19" w:name="_Toc289269377"/>
+      <w:bookmarkStart w:id="20" w:name="_Toc289269377"/>
       <w:r>
         <w:t>Triply repeated measures</w:t>
       </w:r>
-      <w:bookmarkEnd w:id="19"/>
+      <w:bookmarkEnd w:id="20"/>
     </w:p>
     <w:p>
       <w:pPr>
@@ -20761,7 +20629,7 @@
           <w:numId w:val="7"/>
         </w:numPr>
       </w:pPr>
-      <w:bookmarkStart w:id="20" w:name="_Toc289269378"/>
+      <w:bookmarkStart w:id="21" w:name="_Toc289269378"/>
       <w:proofErr w:type="spellStart"/>
       <w:r>
         <w:t>Cholesky</w:t>
@@ -20770,7 +20638,7 @@
       <w:r>
         <w:t xml:space="preserve"> Decomposition</w:t>
       </w:r>
-      <w:bookmarkEnd w:id="20"/>
+      <w:bookmarkEnd w:id="21"/>
       <w:r>
         <w:t xml:space="preserve">   </w:t>
       </w:r>
@@ -21445,7 +21313,6 @@
         </w:rPr>
         <w:t>&lt;</w:t>
       </w:r>
-      <w:proofErr w:type="spellStart"/>
       <w:proofErr w:type="gramStart"/>
       <w:r>
         <w:rPr>
@@ -21455,7 +21322,6 @@
         </w:rPr>
         <w:t>matrixList</w:t>
       </w:r>
-      <w:proofErr w:type="spellEnd"/>
       <w:proofErr w:type="gramEnd"/>
       <w:r>
         <w:rPr>
@@ -22750,25 +22616,7 @@
           <w:sz w:val="20"/>
           <w:szCs w:val="20"/>
         </w:rPr>
-        <w:t>&lt;/</w:t>
-      </w:r>
-      <w:proofErr w:type="spellStart"/>
-      <w:r>
-        <w:rPr>
-          <w:rFonts w:ascii="Courier New" w:hAnsi="Courier New" w:cs="Courier New"/>
-          <w:sz w:val="20"/>
-          <w:szCs w:val="20"/>
-        </w:rPr>
-        <w:t>matrixList</w:t>
-      </w:r>
-      <w:proofErr w:type="spellEnd"/>
-      <w:r>
-        <w:rPr>
-          <w:rFonts w:ascii="Courier New" w:hAnsi="Courier New" w:cs="Courier New"/>
-          <w:sz w:val="20"/>
-          <w:szCs w:val="20"/>
-        </w:rPr>
-        <w:t>&gt;</w:t>
+        <w:t>&lt;/matrixList&gt;</w:t>
       </w:r>
     </w:p>
     <w:p>
@@ -22779,13 +22627,13 @@
           <w:numId w:val="7"/>
         </w:numPr>
       </w:pPr>
-      <w:bookmarkStart w:id="21" w:name="_Toc289269379"/>
+      <w:bookmarkStart w:id="22" w:name="_Toc289269379"/>
       <w:proofErr w:type="spellStart"/>
       <w:r>
         <w:lastRenderedPageBreak/>
         <w:t>Vec</w:t>
       </w:r>
-      <w:bookmarkEnd w:id="21"/>
+      <w:bookmarkEnd w:id="22"/>
       <w:proofErr w:type="spellEnd"/>
     </w:p>
     <w:p>
@@ -23799,8 +23647,6 @@
         </w:rPr>
         <w:t>&lt;/c&gt;&lt;/r&gt;</w:t>
       </w:r>
-      <w:bookmarkStart w:id="22" w:name="_GoBack"/>
-      <w:bookmarkEnd w:id="22"/>
     </w:p>
     <w:p>
       <w:pPr>
@@ -27463,64 +27309,6 @@
         </w:p>
       </w:docPartBody>
     </w:docPart>
-    <w:docPart>
-      <w:docPartPr>
-        <w:name w:val="DD79E88D3427444A908B1E2B2E236D27"/>
-        <w:category>
-          <w:name w:val="General"/>
-          <w:gallery w:val="placeholder"/>
-        </w:category>
-        <w:types>
-          <w:type w:val="bbPlcHdr"/>
-        </w:types>
-        <w:behaviors>
-          <w:behavior w:val="content"/>
-        </w:behaviors>
-        <w:guid w:val="{3E63492B-E2C5-4728-9F15-B3028085C2F5}"/>
-      </w:docPartPr>
-      <w:docPartBody>
-        <w:p>
-          <w:pPr>
-            <w:pStyle w:val="DD79E88D3427444A908B1E2B2E236D27"/>
-          </w:pPr>
-          <w:r>
-            <w:rPr>
-              <w:color w:val="76923C" w:themeColor="accent3" w:themeShade="BF"/>
-            </w:rPr>
-            <w:t>[Type the company name]</w:t>
-          </w:r>
-        </w:p>
-      </w:docPartBody>
-    </w:docPart>
-    <w:docPart>
-      <w:docPartPr>
-        <w:name w:val="A361A3891FA64C3E8C476BC2820C21A2"/>
-        <w:category>
-          <w:name w:val="General"/>
-          <w:gallery w:val="placeholder"/>
-        </w:category>
-        <w:types>
-          <w:type w:val="bbPlcHdr"/>
-        </w:types>
-        <w:behaviors>
-          <w:behavior w:val="content"/>
-        </w:behaviors>
-        <w:guid w:val="{C64DA042-DEB6-43A8-9B9F-F9A79174DC7D}"/>
-      </w:docPartPr>
-      <w:docPartBody>
-        <w:p>
-          <w:pPr>
-            <w:pStyle w:val="A361A3891FA64C3E8C476BC2820C21A2"/>
-          </w:pPr>
-          <w:r>
-            <w:rPr>
-              <w:color w:val="76923C" w:themeColor="accent3" w:themeShade="BF"/>
-            </w:rPr>
-            <w:t>[Type the author name]</w:t>
-          </w:r>
-        </w:p>
-      </w:docPartBody>
-    </w:docPart>
   </w:docParts>
 </w:glossaryDocument>
 </file>
@@ -27598,7 +27386,9 @@
   </w:compat>
   <w:rsids>
     <w:rsidRoot w:val="008417B9"/>
+    <w:rsid w:val="0009630C"/>
     <w:rsid w:val="00534784"/>
+    <w:rsid w:val="00597AC4"/>
     <w:rsid w:val="008417B9"/>
     <w:rsid w:val="00936E1F"/>
     <w:rsid w:val="00E86180"/>
@@ -28370,7 +28160,7 @@
 </file>
 
 <file path=customXml/itemProps2.xml><?xml version="1.0" encoding="utf-8"?>
-<ds:datastoreItem xmlns:ds="http://schemas.openxmlformats.org/officeDocument/2006/customXml" ds:itemID="{E6A016BB-C297-42EA-BBDC-6ABEDECDB8FA}">
+<ds:datastoreItem xmlns:ds="http://schemas.openxmlformats.org/officeDocument/2006/customXml" ds:itemID="{C82F8BCE-75F6-4B11-91CC-785B3987CFF5}">
   <ds:schemaRefs>
     <ds:schemaRef ds:uri="http://schemas.openxmlformats.org/officeDocument/2006/bibliography"/>
   </ds:schemaRefs>

</xml_diff>

<commit_message>
Changes per discussion 6/20 re cholesky decomp
</commit_message>
<xml_diff>
--- a/text/Matrix Service API.docx
+++ b/text/Matrix Service API.docx
@@ -55,9 +55,6 @@
                 </w:rPr>
                 <w:alias w:val="Year"/>
                 <w:id w:val="15676118"/>
-                <w:placeholder>
-                  <w:docPart w:val="C87D5E26E18F4D9F80D6A28A0E98D56C"/>
-                </w:placeholder>
                 <w:dataBinding w:prefixMappings="xmlns:ns0='http://schemas.microsoft.com/office/2006/coverPageProps'" w:xpath="/ns0:CoverPageProperties[1]/ns0:PublishDate[1]" w:storeItemID="{55AF091B-3C7A-41E3-B477-F2FDAA23CFDA}"/>
                 <w:date w:fullDate="2011-03-29T00:00:00Z">
                   <w:dateFormat w:val="yyyy"/>
@@ -1245,21 +1242,7 @@
                 <w:rStyle w:val="Hyperlink"/>
                 <w:noProof/>
               </w:rPr>
-              <w:t>Horizontal direct prod</w:t>
-            </w:r>
-            <w:r>
-              <w:rPr>
-                <w:rStyle w:val="Hyperlink"/>
-                <w:noProof/>
-              </w:rPr>
-              <w:t>u</w:t>
-            </w:r>
-            <w:r>
-              <w:rPr>
-                <w:rStyle w:val="Hyperlink"/>
-                <w:noProof/>
-              </w:rPr>
-              <w:t>ct</w:t>
+              <w:t>Horizontal direct product</w:t>
             </w:r>
             <w:r>
               <w:rPr>
@@ -7211,6 +7194,8 @@
         </w:numPr>
       </w:pPr>
       <w:bookmarkStart w:id="6" w:name="_Toc289269364"/>
+      <w:bookmarkStart w:id="7" w:name="_GoBack"/>
+      <w:bookmarkEnd w:id="7"/>
       <w:r>
         <w:t>Matrix Multiplication</w:t>
       </w:r>
@@ -7278,11 +7263,11 @@
           <w:numId w:val="7"/>
         </w:numPr>
       </w:pPr>
-      <w:bookmarkStart w:id="7" w:name="_Toc289269365"/>
+      <w:bookmarkStart w:id="8" w:name="_Toc289269365"/>
       <w:r>
         <w:t>Scalar multiplication</w:t>
       </w:r>
-      <w:bookmarkEnd w:id="7"/>
+      <w:bookmarkEnd w:id="8"/>
     </w:p>
     <w:p>
       <w:pPr>
@@ -7498,6 +7483,7 @@
         </w:rPr>
         <w:t>&lt;</w:t>
       </w:r>
+      <w:proofErr w:type="spellStart"/>
       <w:proofErr w:type="gramStart"/>
       <w:r>
         <w:rPr>
@@ -7506,26 +7492,27 @@
           <w:sz w:val="20"/>
           <w:szCs w:val="20"/>
         </w:rPr>
-        <w:t>parameter</w:t>
-      </w:r>
-      <w:r>
-        <w:rPr>
-          <w:rFonts w:ascii="Courier New" w:eastAsia="Times New Roman" w:hAnsi="Courier New" w:cs="Courier New"/>
-          <w:color w:val="000000"/>
-          <w:sz w:val="20"/>
-          <w:szCs w:val="20"/>
-        </w:rPr>
-        <w:t>L</w:t>
-      </w:r>
-      <w:r>
-        <w:rPr>
-          <w:rFonts w:ascii="Courier New" w:eastAsia="Times New Roman" w:hAnsi="Courier New" w:cs="Courier New"/>
-          <w:color w:val="000000"/>
-          <w:sz w:val="20"/>
-          <w:szCs w:val="20"/>
-        </w:rPr>
-        <w:t>ist</w:t>
-      </w:r>
+        <w:t>scalarMultiplicationP</w:t>
+      </w:r>
+      <w:r>
+        <w:rPr>
+          <w:rFonts w:ascii="Courier New" w:eastAsia="Times New Roman" w:hAnsi="Courier New" w:cs="Courier New"/>
+          <w:color w:val="000000"/>
+          <w:sz w:val="20"/>
+          <w:szCs w:val="20"/>
+        </w:rPr>
+        <w:t>aram</w:t>
+      </w:r>
+      <w:r>
+        <w:rPr>
+          <w:rFonts w:ascii="Courier New" w:eastAsia="Times New Roman" w:hAnsi="Courier New" w:cs="Courier New"/>
+          <w:color w:val="000000"/>
+          <w:sz w:val="20"/>
+          <w:szCs w:val="20"/>
+        </w:rPr>
+        <w:t>s</w:t>
+      </w:r>
+      <w:proofErr w:type="spellEnd"/>
       <w:proofErr w:type="gramEnd"/>
       <w:r>
         <w:rPr>
@@ -8088,25 +8075,27 @@
           <w:sz w:val="20"/>
           <w:szCs w:val="20"/>
         </w:rPr>
-        <w:t>&lt;/parameter</w:t>
-      </w:r>
-      <w:r>
-        <w:rPr>
-          <w:rFonts w:ascii="Courier New" w:eastAsia="Times New Roman" w:hAnsi="Courier New" w:cs="Courier New"/>
-          <w:color w:val="000000"/>
-          <w:sz w:val="20"/>
-          <w:szCs w:val="20"/>
-        </w:rPr>
-        <w:t>L</w:t>
-      </w:r>
-      <w:r>
-        <w:rPr>
-          <w:rFonts w:ascii="Courier New" w:eastAsia="Times New Roman" w:hAnsi="Courier New" w:cs="Courier New"/>
-          <w:color w:val="000000"/>
-          <w:sz w:val="20"/>
-          <w:szCs w:val="20"/>
-        </w:rPr>
-        <w:t>ist&gt;</w:t>
+        <w:t>&lt;/</w:t>
+      </w:r>
+      <w:proofErr w:type="spellStart"/>
+      <w:r>
+        <w:rPr>
+          <w:rFonts w:ascii="Courier New" w:eastAsia="Times New Roman" w:hAnsi="Courier New" w:cs="Courier New"/>
+          <w:color w:val="000000"/>
+          <w:sz w:val="20"/>
+          <w:szCs w:val="20"/>
+        </w:rPr>
+        <w:t>scalarMultiplicationParams</w:t>
+      </w:r>
+      <w:proofErr w:type="spellEnd"/>
+      <w:r>
+        <w:rPr>
+          <w:rFonts w:ascii="Courier New" w:eastAsia="Times New Roman" w:hAnsi="Courier New" w:cs="Courier New"/>
+          <w:color w:val="000000"/>
+          <w:sz w:val="20"/>
+          <w:szCs w:val="20"/>
+        </w:rPr>
+        <w:t>&gt;</w:t>
       </w:r>
     </w:p>
     <w:p>
@@ -8597,11 +8586,11 @@
           <w:numId w:val="7"/>
         </w:numPr>
       </w:pPr>
-      <w:bookmarkStart w:id="8" w:name="_Toc289269366"/>
+      <w:bookmarkStart w:id="9" w:name="_Toc289269366"/>
       <w:r>
         <w:t>Element-wise</w:t>
       </w:r>
-      <w:bookmarkEnd w:id="8"/>
+      <w:bookmarkEnd w:id="9"/>
     </w:p>
     <w:p>
       <w:pPr>
@@ -10311,12 +10300,12 @@
           <w:numId w:val="7"/>
         </w:numPr>
       </w:pPr>
-      <w:bookmarkStart w:id="9" w:name="_Toc289269367"/>
+      <w:bookmarkStart w:id="10" w:name="_Toc289269367"/>
       <w:r>
         <w:lastRenderedPageBreak/>
         <w:t>Matrix multiplication</w:t>
       </w:r>
-      <w:bookmarkEnd w:id="9"/>
+      <w:bookmarkEnd w:id="10"/>
     </w:p>
     <w:p>
       <w:pPr>
@@ -12438,11 +12427,11 @@
           <w:numId w:val="7"/>
         </w:numPr>
       </w:pPr>
-      <w:bookmarkStart w:id="10" w:name="_Toc289269368"/>
+      <w:bookmarkStart w:id="11" w:name="_Toc289269368"/>
       <w:r>
         <w:t>Horizontal direct product</w:t>
       </w:r>
-      <w:bookmarkEnd w:id="10"/>
+      <w:bookmarkEnd w:id="11"/>
     </w:p>
     <w:p>
       <w:pPr>
@@ -13626,7 +13615,6 @@
         </w:rPr>
         <w:t>c</w:t>
       </w:r>
-      <w:bookmarkStart w:id="11" w:name="_GoBack"/>
       <w:r>
         <w:rPr>
           <w:rFonts w:ascii="Courier New" w:eastAsia="Times New Roman" w:hAnsi="Courier New" w:cs="Courier New"/>
@@ -13636,7 +13624,6 @@
         </w:rPr>
         <w:t>&gt;</w:t>
       </w:r>
-      <w:bookmarkEnd w:id="11"/>
       <w:r>
         <w:rPr>
           <w:rFonts w:ascii="Courier New" w:eastAsia="Times New Roman" w:hAnsi="Courier New" w:cs="Courier New"/>
@@ -18311,6 +18298,15 @@
           <w:szCs w:val="20"/>
         </w:rPr>
         <w:t>’</w:t>
+      </w:r>
+      <w:r>
+        <w:rPr>
+          <w:rFonts w:ascii="Courier New" w:eastAsia="Times New Roman" w:hAnsi="Courier New" w:cs="Courier New"/>
+          <w:color w:val="000000"/>
+          <w:sz w:val="20"/>
+          <w:szCs w:val="20"/>
+        </w:rPr>
+        <w:t>/</w:t>
       </w:r>
       <w:r>
         <w:rPr>
@@ -19111,7 +19107,25 @@
           <w:sz w:val="20"/>
           <w:szCs w:val="20"/>
         </w:rPr>
-        <w:t>trace value=’n’&gt;</w:t>
+        <w:t>trace value=’n’</w:t>
+      </w:r>
+      <w:r>
+        <w:rPr>
+          <w:rFonts w:ascii="Courier New" w:eastAsia="Times New Roman" w:hAnsi="Courier New" w:cs="Courier New"/>
+          <w:color w:val="000000"/>
+          <w:sz w:val="20"/>
+          <w:szCs w:val="20"/>
+        </w:rPr>
+        <w:t>/</w:t>
+      </w:r>
+      <w:r>
+        <w:rPr>
+          <w:rFonts w:ascii="Courier New" w:eastAsia="Times New Roman" w:hAnsi="Courier New" w:cs="Courier New"/>
+          <w:color w:val="000000"/>
+          <w:sz w:val="20"/>
+          <w:szCs w:val="20"/>
+        </w:rPr>
+        <w:t>&gt;</w:t>
       </w:r>
     </w:p>
     <w:p>
@@ -19905,7 +19919,25 @@
           <w:sz w:val="20"/>
           <w:szCs w:val="20"/>
         </w:rPr>
-        <w:t>’&gt;</w:t>
+        <w:t>’</w:t>
+      </w:r>
+      <w:r>
+        <w:rPr>
+          <w:rFonts w:ascii="Courier New" w:eastAsia="Times New Roman" w:hAnsi="Courier New" w:cs="Courier New"/>
+          <w:color w:val="000000"/>
+          <w:sz w:val="20"/>
+          <w:szCs w:val="20"/>
+        </w:rPr>
+        <w:t>/</w:t>
+      </w:r>
+      <w:r>
+        <w:rPr>
+          <w:rFonts w:ascii="Courier New" w:eastAsia="Times New Roman" w:hAnsi="Courier New" w:cs="Courier New"/>
+          <w:color w:val="000000"/>
+          <w:sz w:val="20"/>
+          <w:szCs w:val="20"/>
+        </w:rPr>
+        <w:t>&gt;</w:t>
       </w:r>
     </w:p>
     <w:p>
@@ -20682,44 +20714,21 @@
         </w:rPr>
         <w:t xml:space="preserve">This operation takes a single square matrix </w:t>
       </w:r>
-    </w:p>
-    <w:p>
-      <w:pPr>
-        <w:spacing w:after="0" w:line="240" w:lineRule="auto"/>
-        <w:ind w:left="360"/>
-        <w:rPr>
-          <w:rFonts w:cstheme="minorHAnsi"/>
-          <w:sz w:val="24"/>
-          <w:szCs w:val="24"/>
-        </w:rPr>
-      </w:pPr>
-    </w:p>
-    <w:p>
-      <w:pPr>
-        <w:spacing w:after="0" w:line="240" w:lineRule="auto"/>
-        <w:ind w:left="360"/>
-        <w:rPr>
-          <w:rFonts w:cstheme="minorHAnsi"/>
-          <w:sz w:val="24"/>
-          <w:szCs w:val="24"/>
-        </w:rPr>
-      </w:pPr>
-      <w:r>
-        <w:rPr>
-          <w:rFonts w:cstheme="minorHAnsi"/>
-          <w:i/>
-          <w:sz w:val="24"/>
-          <w:szCs w:val="24"/>
-        </w:rPr>
-        <w:t>)</w:t>
-      </w:r>
-      <w:r>
-        <w:rPr>
-          <w:rFonts w:cstheme="minorHAnsi"/>
-          <w:sz w:val="24"/>
-          <w:szCs w:val="24"/>
-        </w:rPr>
-        <w:t xml:space="preserve"> and returns two matrices: the matrix representing its square root (L), and its transpose (L’).</w:t>
+      <w:r>
+        <w:rPr>
+          <w:rFonts w:cstheme="minorHAnsi"/>
+          <w:sz w:val="24"/>
+          <w:szCs w:val="24"/>
+        </w:rPr>
+        <w:t xml:space="preserve">that is both symmetric and positive definite, </w:t>
+      </w:r>
+      <w:r>
+        <w:rPr>
+          <w:rFonts w:cstheme="minorHAnsi"/>
+          <w:sz w:val="24"/>
+          <w:szCs w:val="24"/>
+        </w:rPr>
+        <w:t>and returns two matrices: the matrix representing its square root (L), and its transpose (L’).</w:t>
       </w:r>
     </w:p>
     <w:p>
@@ -21356,6 +21365,7 @@
         </w:rPr>
         <w:t>&lt;</w:t>
       </w:r>
+      <w:proofErr w:type="spellStart"/>
       <w:proofErr w:type="gramStart"/>
       <w:r>
         <w:rPr>
@@ -21363,8 +21373,9 @@
           <w:sz w:val="20"/>
           <w:szCs w:val="20"/>
         </w:rPr>
-        <w:t>matrixList</w:t>
-      </w:r>
+        <w:t>choleskyDecomposition</w:t>
+      </w:r>
+      <w:proofErr w:type="spellEnd"/>
       <w:proofErr w:type="gramEnd"/>
       <w:r>
         <w:rPr>
@@ -22659,7 +22670,25 @@
           <w:sz w:val="20"/>
           <w:szCs w:val="20"/>
         </w:rPr>
-        <w:t>&lt;/matrixList&gt;</w:t>
+        <w:t>&lt;/</w:t>
+      </w:r>
+      <w:proofErr w:type="spellStart"/>
+      <w:r>
+        <w:rPr>
+          <w:rFonts w:ascii="Courier New" w:hAnsi="Courier New" w:cs="Courier New"/>
+          <w:sz w:val="20"/>
+          <w:szCs w:val="20"/>
+        </w:rPr>
+        <w:t>choleskyDecomposition</w:t>
+      </w:r>
+      <w:proofErr w:type="spellEnd"/>
+      <w:r>
+        <w:rPr>
+          <w:rFonts w:ascii="Courier New" w:hAnsi="Courier New" w:cs="Courier New"/>
+          <w:sz w:val="20"/>
+          <w:szCs w:val="20"/>
+        </w:rPr>
+        <w:t>&gt;</w:t>
       </w:r>
     </w:p>
     <w:p>
@@ -27315,549 +27344,6 @@
 </w:styles>
 </file>
 
-<file path=word/glossary/document.xml><?xml version="1.0" encoding="utf-8"?>
-<w:glossaryDocument xmlns:wpc="http://schemas.microsoft.com/office/word/2010/wordprocessingCanvas" xmlns:mc="http://schemas.openxmlformats.org/markup-compatibility/2006" xmlns:o="urn:schemas-microsoft-com:office:office" xmlns:r="http://schemas.openxmlformats.org/officeDocument/2006/relationships" xmlns:m="http://schemas.openxmlformats.org/officeDocument/2006/math" xmlns:v="urn:schemas-microsoft-com:vml" xmlns:wp14="http://schemas.microsoft.com/office/word/2010/wordprocessingDrawing" xmlns:wp="http://schemas.openxmlformats.org/drawingml/2006/wordprocessingDrawing" xmlns:w10="urn:schemas-microsoft-com:office:word" xmlns:w="http://schemas.openxmlformats.org/wordprocessingml/2006/main" xmlns:w14="http://schemas.microsoft.com/office/word/2010/wordml" xmlns:wpg="http://schemas.microsoft.com/office/word/2010/wordprocessingGroup" xmlns:wpi="http://schemas.microsoft.com/office/word/2010/wordprocessingInk" xmlns:wne="http://schemas.microsoft.com/office/word/2006/wordml" xmlns:wps="http://schemas.microsoft.com/office/word/2010/wordprocessingShape" mc:Ignorable="w14 wp14"/>
-</file>
-
-<file path=word/glossary/fontTable.xml><?xml version="1.0" encoding="utf-8"?>
-<w:fonts xmlns:mc="http://schemas.openxmlformats.org/markup-compatibility/2006" xmlns:r="http://schemas.openxmlformats.org/officeDocument/2006/relationships" xmlns:w="http://schemas.openxmlformats.org/wordprocessingml/2006/main" xmlns:w14="http://schemas.microsoft.com/office/word/2010/wordml" mc:Ignorable="w14">
-  <w:font w:name="Times New Roman">
-    <w:panose1 w:val="02020603050405020304"/>
-    <w:charset w:val="00"/>
-    <w:family w:val="roman"/>
-    <w:pitch w:val="variable"/>
-    <w:sig w:usb0="E0002AFF" w:usb1="C0007841" w:usb2="00000009" w:usb3="00000000" w:csb0="000001FF" w:csb1="00000000"/>
-  </w:font>
-  <w:font w:name="Symbol">
-    <w:panose1 w:val="05050102010706020507"/>
-    <w:charset w:val="02"/>
-    <w:family w:val="roman"/>
-    <w:pitch w:val="variable"/>
-    <w:sig w:usb0="00000000" w:usb1="10000000" w:usb2="00000000" w:usb3="00000000" w:csb0="80000000" w:csb1="00000000"/>
-  </w:font>
-  <w:font w:name="Courier New">
-    <w:panose1 w:val="02070309020205020404"/>
-    <w:charset w:val="00"/>
-    <w:family w:val="modern"/>
-    <w:pitch w:val="fixed"/>
-    <w:sig w:usb0="E0002AFF" w:usb1="C0007843" w:usb2="00000009" w:usb3="00000000" w:csb0="000001FF" w:csb1="00000000"/>
-  </w:font>
-  <w:font w:name="Wingdings">
-    <w:panose1 w:val="05000000000000000000"/>
-    <w:charset w:val="02"/>
-    <w:family w:val="auto"/>
-    <w:pitch w:val="variable"/>
-    <w:sig w:usb0="00000000" w:usb1="10000000" w:usb2="00000000" w:usb3="00000000" w:csb0="80000000" w:csb1="00000000"/>
-  </w:font>
-  <w:font w:name="Calibri">
-    <w:panose1 w:val="020F0502020204030204"/>
-    <w:charset w:val="00"/>
-    <w:family w:val="swiss"/>
-    <w:pitch w:val="variable"/>
-    <w:sig w:usb0="E10002FF" w:usb1="4000ACFF" w:usb2="00000009" w:usb3="00000000" w:csb0="0000019F" w:csb1="00000000"/>
-  </w:font>
-  <w:font w:name="Cambria">
-    <w:panose1 w:val="02040503050406030204"/>
-    <w:charset w:val="00"/>
-    <w:family w:val="roman"/>
-    <w:pitch w:val="variable"/>
-    <w:sig w:usb0="E00002FF" w:usb1="400004FF" w:usb2="00000000" w:usb3="00000000" w:csb0="0000019F" w:csb1="00000000"/>
-  </w:font>
-  <w:font w:name="Tahoma">
-    <w:panose1 w:val="020B0604030504040204"/>
-    <w:charset w:val="00"/>
-    <w:family w:val="swiss"/>
-    <w:notTrueType/>
-    <w:pitch w:val="variable"/>
-    <w:sig w:usb0="00000003" w:usb1="00000000" w:usb2="00000000" w:usb3="00000000" w:csb0="00000001" w:csb1="00000000"/>
-  </w:font>
-  <w:font w:name="Cambria Math">
-    <w:panose1 w:val="02040503050406030204"/>
-    <w:charset w:val="00"/>
-    <w:family w:val="roman"/>
-    <w:pitch w:val="variable"/>
-    <w:sig w:usb0="E00002FF" w:usb1="420024FF" w:usb2="00000000" w:usb3="00000000" w:csb0="0000019F" w:csb1="00000000"/>
-  </w:font>
-</w:fonts>
-</file>
-
-<file path=word/glossary/settings.xml><?xml version="1.0" encoding="utf-8"?>
-<w:settings xmlns:mc="http://schemas.openxmlformats.org/markup-compatibility/2006" xmlns:o="urn:schemas-microsoft-com:office:office" xmlns:r="http://schemas.openxmlformats.org/officeDocument/2006/relationships" xmlns:m="http://schemas.openxmlformats.org/officeDocument/2006/math" xmlns:v="urn:schemas-microsoft-com:vml" xmlns:w10="urn:schemas-microsoft-com:office:word" xmlns:w="http://schemas.openxmlformats.org/wordprocessingml/2006/main" xmlns:w14="http://schemas.microsoft.com/office/word/2010/wordml" xmlns:sl="http://schemas.openxmlformats.org/schemaLibrary/2006/main" mc:Ignorable="w14">
-  <w:view w:val="normal"/>
-  <w:defaultTabStop w:val="720"/>
-  <w:characterSpacingControl w:val="doNotCompress"/>
-  <w:compat>
-    <w:useFELayout/>
-    <w:compatSetting w:name="compatibilityMode" w:uri="http://schemas.microsoft.com/office/word" w:val="12"/>
-  </w:compat>
-  <w:rsids>
-    <w:rsidRoot w:val="008417B9"/>
-    <w:rsid w:val="0009630C"/>
-    <w:rsid w:val="00534784"/>
-    <w:rsid w:val="00666443"/>
-    <w:rsid w:val="008417B9"/>
-    <w:rsid w:val="00936E1F"/>
-    <w:rsid w:val="00E86180"/>
-    <w:rsid w:val="00F70B1F"/>
-  </w:rsids>
-  <m:mathPr>
-    <m:mathFont m:val="Cambria Math"/>
-    <m:brkBin m:val="before"/>
-    <m:brkBinSub m:val="--"/>
-    <m:smallFrac m:val="0"/>
-    <m:dispDef/>
-    <m:lMargin m:val="0"/>
-    <m:rMargin m:val="0"/>
-    <m:defJc m:val="centerGroup"/>
-    <m:wrapIndent m:val="1440"/>
-    <m:intLim m:val="subSup"/>
-    <m:naryLim m:val="undOvr"/>
-  </m:mathPr>
-  <w:themeFontLang w:val="en-US"/>
-  <w:clrSchemeMapping w:bg1="light1" w:t1="dark1" w:bg2="light2" w:t2="dark2" w:accent1="accent1" w:accent2="accent2" w:accent3="accent3" w:accent4="accent4" w:accent5="accent5" w:accent6="accent6" w:hyperlink="hyperlink" w:followedHyperlink="followedHyperlink"/>
-  <w:decimalSymbol w:val="."/>
-  <w:listSeparator w:val=","/>
-</w:settings>
-</file>
-
-<file path=word/glossary/styles.xml><?xml version="1.0" encoding="utf-8"?>
-<w:styles xmlns:mc="http://schemas.openxmlformats.org/markup-compatibility/2006" xmlns:r="http://schemas.openxmlformats.org/officeDocument/2006/relationships" xmlns:w="http://schemas.openxmlformats.org/wordprocessingml/2006/main" xmlns:w14="http://schemas.microsoft.com/office/word/2010/wordml" mc:Ignorable="w14">
-  <w:docDefaults>
-    <w:rPrDefault>
-      <w:rPr>
-        <w:rFonts w:asciiTheme="minorHAnsi" w:eastAsiaTheme="minorEastAsia" w:hAnsiTheme="minorHAnsi" w:cstheme="minorBidi"/>
-        <w:sz w:val="22"/>
-        <w:szCs w:val="22"/>
-        <w:lang w:val="en-US" w:eastAsia="en-US" w:bidi="ar-SA"/>
-      </w:rPr>
-    </w:rPrDefault>
-    <w:pPrDefault>
-      <w:pPr>
-        <w:spacing w:after="200" w:line="276" w:lineRule="auto"/>
-      </w:pPr>
-    </w:pPrDefault>
-  </w:docDefaults>
-  <w:latentStyles w:defLockedState="0" w:defUIPriority="99" w:defSemiHidden="1" w:defUnhideWhenUsed="1" w:defQFormat="0" w:count="267">
-    <w:lsdException w:name="Normal" w:semiHidden="0" w:uiPriority="0" w:unhideWhenUsed="0" w:qFormat="1"/>
-    <w:lsdException w:name="heading 1" w:semiHidden="0" w:uiPriority="9" w:unhideWhenUsed="0" w:qFormat="1"/>
-    <w:lsdException w:name="heading 2" w:uiPriority="9" w:qFormat="1"/>
-    <w:lsdException w:name="heading 3" w:uiPriority="9" w:qFormat="1"/>
-    <w:lsdException w:name="heading 4" w:uiPriority="9" w:qFormat="1"/>
-    <w:lsdException w:name="heading 5" w:uiPriority="9" w:qFormat="1"/>
-    <w:lsdException w:name="heading 6" w:uiPriority="9" w:qFormat="1"/>
-    <w:lsdException w:name="heading 7" w:uiPriority="9" w:qFormat="1"/>
-    <w:lsdException w:name="heading 8" w:uiPriority="9" w:qFormat="1"/>
-    <w:lsdException w:name="heading 9" w:uiPriority="9" w:qFormat="1"/>
-    <w:lsdException w:name="toc 1" w:uiPriority="39"/>
-    <w:lsdException w:name="toc 2" w:uiPriority="39"/>
-    <w:lsdException w:name="toc 3" w:uiPriority="39"/>
-    <w:lsdException w:name="toc 4" w:uiPriority="39"/>
-    <w:lsdException w:name="toc 5" w:uiPriority="39"/>
-    <w:lsdException w:name="toc 6" w:uiPriority="39"/>
-    <w:lsdException w:name="toc 7" w:uiPriority="39"/>
-    <w:lsdException w:name="toc 8" w:uiPriority="39"/>
-    <w:lsdException w:name="toc 9" w:uiPriority="39"/>
-    <w:lsdException w:name="caption" w:uiPriority="35" w:qFormat="1"/>
-    <w:lsdException w:name="Title" w:semiHidden="0" w:uiPriority="10" w:unhideWhenUsed="0" w:qFormat="1"/>
-    <w:lsdException w:name="Default Paragraph Font" w:uiPriority="1"/>
-    <w:lsdException w:name="Subtitle" w:semiHidden="0" w:uiPriority="11" w:unhideWhenUsed="0" w:qFormat="1"/>
-    <w:lsdException w:name="Strong" w:semiHidden="0" w:uiPriority="22" w:unhideWhenUsed="0" w:qFormat="1"/>
-    <w:lsdException w:name="Emphasis" w:semiHidden="0" w:uiPriority="20" w:unhideWhenUsed="0" w:qFormat="1"/>
-    <w:lsdException w:name="Table Grid" w:semiHidden="0" w:uiPriority="59" w:unhideWhenUsed="0"/>
-    <w:lsdException w:name="Placeholder Text" w:unhideWhenUsed="0"/>
-    <w:lsdException w:name="No Spacing" w:semiHidden="0" w:uiPriority="1" w:unhideWhenUsed="0" w:qFormat="1"/>
-    <w:lsdException w:name="Light Shading" w:semiHidden="0" w:uiPriority="60" w:unhideWhenUsed="0"/>
-    <w:lsdException w:name="Light List" w:semiHidden="0" w:uiPriority="61" w:unhideWhenUsed="0"/>
-    <w:lsdException w:name="Light Grid" w:semiHidden="0" w:uiPriority="62" w:unhideWhenUsed="0"/>
-    <w:lsdException w:name="Medium Shading 1" w:semiHidden="0" w:uiPriority="63" w:unhideWhenUsed="0"/>
-    <w:lsdException w:name="Medium Shading 2" w:semiHidden="0" w:uiPriority="64" w:unhideWhenUsed="0"/>
-    <w:lsdException w:name="Medium List 1" w:semiHidden="0" w:uiPriority="65" w:unhideWhenUsed="0"/>
-    <w:lsdException w:name="Medium List 2" w:semiHidden="0" w:uiPriority="66" w:unhideWhenUsed="0"/>
-    <w:lsdException w:name="Medium Grid 1" w:semiHidden="0" w:uiPriority="67" w:unhideWhenUsed="0"/>
-    <w:lsdException w:name="Medium Grid 2" w:semiHidden="0" w:uiPriority="68" w:unhideWhenUsed="0"/>
-    <w:lsdException w:name="Medium Grid 3" w:semiHidden="0" w:uiPriority="69" w:unhideWhenUsed="0"/>
-    <w:lsdException w:name="Dark List" w:semiHidden="0" w:uiPriority="70" w:unhideWhenUsed="0"/>
-    <w:lsdException w:name="Colorful Shading" w:semiHidden="0" w:uiPriority="71" w:unhideWhenUsed="0"/>
-    <w:lsdException w:name="Colorful List" w:semiHidden="0" w:uiPriority="72" w:unhideWhenUsed="0"/>
-    <w:lsdException w:name="Colorful Grid" w:semiHidden="0" w:uiPriority="73" w:unhideWhenUsed="0"/>
-    <w:lsdException w:name="Light Shading Accent 1" w:semiHidden="0" w:uiPriority="60" w:unhideWhenUsed="0"/>
-    <w:lsdException w:name="Light List Accent 1" w:semiHidden="0" w:uiPriority="61" w:unhideWhenUsed="0"/>
-    <w:lsdException w:name="Light Grid Accent 1" w:semiHidden="0" w:uiPriority="62" w:unhideWhenUsed="0"/>
-    <w:lsdException w:name="Medium Shading 1 Accent 1" w:semiHidden="0" w:uiPriority="63" w:unhideWhenUsed="0"/>
-    <w:lsdException w:name="Medium Shading 2 Accent 1" w:semiHidden="0" w:uiPriority="64" w:unhideWhenUsed="0"/>
-    <w:lsdException w:name="Medium List 1 Accent 1" w:semiHidden="0" w:uiPriority="65" w:unhideWhenUsed="0"/>
-    <w:lsdException w:name="Revision" w:unhideWhenUsed="0"/>
-    <w:lsdException w:name="List Paragraph" w:semiHidden="0" w:uiPriority="34" w:unhideWhenUsed="0" w:qFormat="1"/>
-    <w:lsdException w:name="Quote" w:semiHidden="0" w:uiPriority="29" w:unhideWhenUsed="0" w:qFormat="1"/>
-    <w:lsdException w:name="Intense Quote" w:semiHidden="0" w:uiPriority="30" w:unhideWhenUsed="0" w:qFormat="1"/>
-    <w:lsdException w:name="Medium List 2 Accent 1" w:semiHidden="0" w:uiPriority="66" w:unhideWhenUsed="0"/>
-    <w:lsdException w:name="Medium Grid 1 Accent 1" w:semiHidden="0" w:uiPriority="67" w:unhideWhenUsed="0"/>
-    <w:lsdException w:name="Medium Grid 2 Accent 1" w:semiHidden="0" w:uiPriority="68" w:unhideWhenUsed="0"/>
-    <w:lsdException w:name="Medium Grid 3 Accent 1" w:semiHidden="0" w:uiPriority="69" w:unhideWhenUsed="0"/>
-    <w:lsdException w:name="Dark List Accent 1" w:semiHidden="0" w:uiPriority="70" w:unhideWhenUsed="0"/>
-    <w:lsdException w:name="Colorful Shading Accent 1" w:semiHidden="0" w:uiPriority="71" w:unhideWhenUsed="0"/>
-    <w:lsdException w:name="Colorful List Accent 1" w:semiHidden="0" w:uiPriority="72" w:unhideWhenUsed="0"/>
-    <w:lsdException w:name="Colorful Grid Accent 1" w:semiHidden="0" w:uiPriority="73" w:unhideWhenUsed="0"/>
-    <w:lsdException w:name="Light Shading Accent 2" w:semiHidden="0" w:uiPriority="60" w:unhideWhenUsed="0"/>
-    <w:lsdException w:name="Light List Accent 2" w:semiHidden="0" w:uiPriority="61" w:unhideWhenUsed="0"/>
-    <w:lsdException w:name="Light Grid Accent 2" w:semiHidden="0" w:uiPriority="62" w:unhideWhenUsed="0"/>
-    <w:lsdException w:name="Medium Shading 1 Accent 2" w:semiHidden="0" w:uiPriority="63" w:unhideWhenUsed="0"/>
-    <w:lsdException w:name="Medium Shading 2 Accent 2" w:semiHidden="0" w:uiPriority="64" w:unhideWhenUsed="0"/>
-    <w:lsdException w:name="Medium List 1 Accent 2" w:semiHidden="0" w:uiPriority="65" w:unhideWhenUsed="0"/>
-    <w:lsdException w:name="Medium List 2 Accent 2" w:semiHidden="0" w:uiPriority="66" w:unhideWhenUsed="0"/>
-    <w:lsdException w:name="Medium Grid 1 Accent 2" w:semiHidden="0" w:uiPriority="67" w:unhideWhenUsed="0"/>
-    <w:lsdException w:name="Medium Grid 2 Accent 2" w:semiHidden="0" w:uiPriority="68" w:unhideWhenUsed="0"/>
-    <w:lsdException w:name="Medium Grid 3 Accent 2" w:semiHidden="0" w:uiPriority="69" w:unhideWhenUsed="0"/>
-    <w:lsdException w:name="Dark List Accent 2" w:semiHidden="0" w:uiPriority="70" w:unhideWhenUsed="0"/>
-    <w:lsdException w:name="Colorful Shading Accent 2" w:semiHidden="0" w:uiPriority="71" w:unhideWhenUsed="0"/>
-    <w:lsdException w:name="Colorful List Accent 2" w:semiHidden="0" w:uiPriority="72" w:unhideWhenUsed="0"/>
-    <w:lsdException w:name="Colorful Grid Accent 2" w:semiHidden="0" w:uiPriority="73" w:unhideWhenUsed="0"/>
-    <w:lsdException w:name="Light Shading Accent 3" w:semiHidden="0" w:uiPriority="60" w:unhideWhenUsed="0"/>
-    <w:lsdException w:name="Light List Accent 3" w:semiHidden="0" w:uiPriority="61" w:unhideWhenUsed="0"/>
-    <w:lsdException w:name="Light Grid Accent 3" w:semiHidden="0" w:uiPriority="62" w:unhideWhenUsed="0"/>
-    <w:lsdException w:name="Medium Shading 1 Accent 3" w:semiHidden="0" w:uiPriority="63" w:unhideWhenUsed="0"/>
-    <w:lsdException w:name="Medium Shading 2 Accent 3" w:semiHidden="0" w:uiPriority="64" w:unhideWhenUsed="0"/>
-    <w:lsdException w:name="Medium List 1 Accent 3" w:semiHidden="0" w:uiPriority="65" w:unhideWhenUsed="0"/>
-    <w:lsdException w:name="Medium List 2 Accent 3" w:semiHidden="0" w:uiPriority="66" w:unhideWhenUsed="0"/>
-    <w:lsdException w:name="Medium Grid 1 Accent 3" w:semiHidden="0" w:uiPriority="67" w:unhideWhenUsed="0"/>
-    <w:lsdException w:name="Medium Grid 2 Accent 3" w:semiHidden="0" w:uiPriority="68" w:unhideWhenUsed="0"/>
-    <w:lsdException w:name="Medium Grid 3 Accent 3" w:semiHidden="0" w:uiPriority="69" w:unhideWhenUsed="0"/>
-    <w:lsdException w:name="Dark List Accent 3" w:semiHidden="0" w:uiPriority="70" w:unhideWhenUsed="0"/>
-    <w:lsdException w:name="Colorful Shading Accent 3" w:semiHidden="0" w:uiPriority="71" w:unhideWhenUsed="0"/>
-    <w:lsdException w:name="Colorful List Accent 3" w:semiHidden="0" w:uiPriority="72" w:unhideWhenUsed="0"/>
-    <w:lsdException w:name="Colorful Grid Accent 3" w:semiHidden="0" w:uiPriority="73" w:unhideWhenUsed="0"/>
-    <w:lsdException w:name="Light Shading Accent 4" w:semiHidden="0" w:uiPriority="60" w:unhideWhenUsed="0"/>
-    <w:lsdException w:name="Light List Accent 4" w:semiHidden="0" w:uiPriority="61" w:unhideWhenUsed="0"/>
-    <w:lsdException w:name="Light Grid Accent 4" w:semiHidden="0" w:uiPriority="62" w:unhideWhenUsed="0"/>
-    <w:lsdException w:name="Medium Shading 1 Accent 4" w:semiHidden="0" w:uiPriority="63" w:unhideWhenUsed="0"/>
-    <w:lsdException w:name="Medium Shading 2 Accent 4" w:semiHidden="0" w:uiPriority="64" w:unhideWhenUsed="0"/>
-    <w:lsdException w:name="Medium List 1 Accent 4" w:semiHidden="0" w:uiPriority="65" w:unhideWhenUsed="0"/>
-    <w:lsdException w:name="Medium List 2 Accent 4" w:semiHidden="0" w:uiPriority="66" w:unhideWhenUsed="0"/>
-    <w:lsdException w:name="Medium Grid 1 Accent 4" w:semiHidden="0" w:uiPriority="67" w:unhideWhenUsed="0"/>
-    <w:lsdException w:name="Medium Grid 2 Accent 4" w:semiHidden="0" w:uiPriority="68" w:unhideWhenUsed="0"/>
-    <w:lsdException w:name="Medium Grid 3 Accent 4" w:semiHidden="0" w:uiPriority="69" w:unhideWhenUsed="0"/>
-    <w:lsdException w:name="Dark List Accent 4" w:semiHidden="0" w:uiPriority="70" w:unhideWhenUsed="0"/>
-    <w:lsdException w:name="Colorful Shading Accent 4" w:semiHidden="0" w:uiPriority="71" w:unhideWhenUsed="0"/>
-    <w:lsdException w:name="Colorful List Accent 4" w:semiHidden="0" w:uiPriority="72" w:unhideWhenUsed="0"/>
-    <w:lsdException w:name="Colorful Grid Accent 4" w:semiHidden="0" w:uiPriority="73" w:unhideWhenUsed="0"/>
-    <w:lsdException w:name="Light Shading Accent 5" w:semiHidden="0" w:uiPriority="60" w:unhideWhenUsed="0"/>
-    <w:lsdException w:name="Light List Accent 5" w:semiHidden="0" w:uiPriority="61" w:unhideWhenUsed="0"/>
-    <w:lsdException w:name="Light Grid Accent 5" w:semiHidden="0" w:uiPriority="62" w:unhideWhenUsed="0"/>
-    <w:lsdException w:name="Medium Shading 1 Accent 5" w:semiHidden="0" w:uiPriority="63" w:unhideWhenUsed="0"/>
-    <w:lsdException w:name="Medium Shading 2 Accent 5" w:semiHidden="0" w:uiPriority="64" w:unhideWhenUsed="0"/>
-    <w:lsdException w:name="Medium List 1 Accent 5" w:semiHidden="0" w:uiPriority="65" w:unhideWhenUsed="0"/>
-    <w:lsdException w:name="Medium List 2 Accent 5" w:semiHidden="0" w:uiPriority="66" w:unhideWhenUsed="0"/>
-    <w:lsdException w:name="Medium Grid 1 Accent 5" w:semiHidden="0" w:uiPriority="67" w:unhideWhenUsed="0"/>
-    <w:lsdException w:name="Medium Grid 2 Accent 5" w:semiHidden="0" w:uiPriority="68" w:unhideWhenUsed="0"/>
-    <w:lsdException w:name="Medium Grid 3 Accent 5" w:semiHidden="0" w:uiPriority="69" w:unhideWhenUsed="0"/>
-    <w:lsdException w:name="Dark List Accent 5" w:semiHidden="0" w:uiPriority="70" w:unhideWhenUsed="0"/>
-    <w:lsdException w:name="Colorful Shading Accent 5" w:semiHidden="0" w:uiPriority="71" w:unhideWhenUsed="0"/>
-    <w:lsdException w:name="Colorful List Accent 5" w:semiHidden="0" w:uiPriority="72" w:unhideWhenUsed="0"/>
-    <w:lsdException w:name="Colorful Grid Accent 5" w:semiHidden="0" w:uiPriority="73" w:unhideWhenUsed="0"/>
-    <w:lsdException w:name="Light Shading Accent 6" w:semiHidden="0" w:uiPriority="60" w:unhideWhenUsed="0"/>
-    <w:lsdException w:name="Light List Accent 6" w:semiHidden="0" w:uiPriority="61" w:unhideWhenUsed="0"/>
-    <w:lsdException w:name="Light Grid Accent 6" w:semiHidden="0" w:uiPriority="62" w:unhideWhenUsed="0"/>
-    <w:lsdException w:name="Medium Shading 1 Accent 6" w:semiHidden="0" w:uiPriority="63" w:unhideWhenUsed="0"/>
-    <w:lsdException w:name="Medium Shading 2 Accent 6" w:semiHidden="0" w:uiPriority="64" w:unhideWhenUsed="0"/>
-    <w:lsdException w:name="Medium List 1 Accent 6" w:semiHidden="0" w:uiPriority="65" w:unhideWhenUsed="0"/>
-    <w:lsdException w:name="Medium List 2 Accent 6" w:semiHidden="0" w:uiPriority="66" w:unhideWhenUsed="0"/>
-    <w:lsdException w:name="Medium Grid 1 Accent 6" w:semiHidden="0" w:uiPriority="67" w:unhideWhenUsed="0"/>
-    <w:lsdException w:name="Medium Grid 2 Accent 6" w:semiHidden="0" w:uiPriority="68" w:unhideWhenUsed="0"/>
-    <w:lsdException w:name="Medium Grid 3 Accent 6" w:semiHidden="0" w:uiPriority="69" w:unhideWhenUsed="0"/>
-    <w:lsdException w:name="Dark List Accent 6" w:semiHidden="0" w:uiPriority="70" w:unhideWhenUsed="0"/>
-    <w:lsdException w:name="Colorful Shading Accent 6" w:semiHidden="0" w:uiPriority="71" w:unhideWhenUsed="0"/>
-    <w:lsdException w:name="Colorful List Accent 6" w:semiHidden="0" w:uiPriority="72" w:unhideWhenUsed="0"/>
-    <w:lsdException w:name="Colorful Grid Accent 6" w:semiHidden="0" w:uiPriority="73" w:unhideWhenUsed="0"/>
-    <w:lsdException w:name="Subtle Emphasis" w:semiHidden="0" w:uiPriority="19" w:unhideWhenUsed="0" w:qFormat="1"/>
-    <w:lsdException w:name="Intense Emphasis" w:semiHidden="0" w:uiPriority="21" w:unhideWhenUsed="0" w:qFormat="1"/>
-    <w:lsdException w:name="Subtle Reference" w:semiHidden="0" w:uiPriority="31" w:unhideWhenUsed="0" w:qFormat="1"/>
-    <w:lsdException w:name="Intense Reference" w:semiHidden="0" w:uiPriority="32" w:unhideWhenUsed="0" w:qFormat="1"/>
-    <w:lsdException w:name="Book Title" w:semiHidden="0" w:uiPriority="33" w:unhideWhenUsed="0" w:qFormat="1"/>
-    <w:lsdException w:name="Bibliography" w:uiPriority="37"/>
-    <w:lsdException w:name="TOC Heading" w:uiPriority="39" w:qFormat="1"/>
-  </w:latentStyles>
-  <w:style w:type="paragraph" w:default="1" w:styleId="Normal">
-    <w:name w:val="Normal"/>
-    <w:qFormat/>
-    <w:rsid w:val="00534784"/>
-    <w:rPr>
-      <w:rFonts w:cs="Times New Roman"/>
-      <w:sz w:val="3276"/>
-      <w:szCs w:val="3276"/>
-    </w:rPr>
-  </w:style>
-  <w:style w:type="character" w:default="1" w:styleId="DefaultParagraphFont">
-    <w:name w:val="Default Paragraph Font"/>
-    <w:uiPriority w:val="1"/>
-    <w:semiHidden/>
-    <w:unhideWhenUsed/>
-  </w:style>
-  <w:style w:type="table" w:default="1" w:styleId="TableNormal">
-    <w:name w:val="Normal Table"/>
-    <w:uiPriority w:val="99"/>
-    <w:semiHidden/>
-    <w:unhideWhenUsed/>
-    <w:tblPr>
-      <w:tblInd w:w="0" w:type="dxa"/>
-      <w:tblCellMar>
-        <w:top w:w="0" w:type="dxa"/>
-        <w:left w:w="108" w:type="dxa"/>
-        <w:bottom w:w="0" w:type="dxa"/>
-        <w:right w:w="108" w:type="dxa"/>
-      </w:tblCellMar>
-    </w:tblPr>
-  </w:style>
-  <w:style w:type="numbering" w:default="1" w:styleId="NoList">
-    <w:name w:val="No List"/>
-    <w:uiPriority w:val="99"/>
-    <w:semiHidden/>
-    <w:unhideWhenUsed/>
-  </w:style>
-  <w:style w:type="character" w:styleId="PlaceholderText">
-    <w:name w:val="Placeholder Text"/>
-    <w:basedOn w:val="DefaultParagraphFont"/>
-    <w:uiPriority w:val="99"/>
-    <w:semiHidden/>
-    <w:rsid w:val="008417B9"/>
-    <w:rPr>
-      <w:color w:val="808080"/>
-    </w:rPr>
-  </w:style>
-  <w:style w:type="paragraph" w:customStyle="1" w:styleId="7CD1E7D1E2504C02B118770CA426C014">
-    <w:name w:val="7CD1E7D1E2504C02B118770CA426C014"/>
-    <w:rsid w:val="008417B9"/>
-  </w:style>
-  <w:style w:type="paragraph" w:customStyle="1" w:styleId="1AFA07A2BFBB4B1EA5246B54B9AEC476">
-    <w:name w:val="1AFA07A2BFBB4B1EA5246B54B9AEC476"/>
-    <w:rsid w:val="008417B9"/>
-  </w:style>
-  <w:style w:type="paragraph" w:customStyle="1" w:styleId="A1EC9AE2BA124464B634C9AEB4E02556">
-    <w:name w:val="A1EC9AE2BA124464B634C9AEB4E02556"/>
-    <w:rsid w:val="008417B9"/>
-  </w:style>
-  <w:style w:type="paragraph" w:customStyle="1" w:styleId="C87D5E26E18F4D9F80D6A28A0E98D56C">
-    <w:name w:val="C87D5E26E18F4D9F80D6A28A0E98D56C"/>
-    <w:rsid w:val="008417B9"/>
-  </w:style>
-  <w:style w:type="paragraph" w:customStyle="1" w:styleId="DD79E88D3427444A908B1E2B2E236D27">
-    <w:name w:val="DD79E88D3427444A908B1E2B2E236D27"/>
-    <w:rsid w:val="008417B9"/>
-  </w:style>
-  <w:style w:type="paragraph" w:customStyle="1" w:styleId="A361A3891FA64C3E8C476BC2820C21A2">
-    <w:name w:val="A361A3891FA64C3E8C476BC2820C21A2"/>
-    <w:rsid w:val="008417B9"/>
-  </w:style>
-  <w:style w:type="paragraph" w:customStyle="1" w:styleId="2759E3BEA9E8419D868503E60BA0DA35">
-    <w:name w:val="2759E3BEA9E8419D868503E60BA0DA35"/>
-    <w:rsid w:val="008417B9"/>
-  </w:style>
-  <w:style w:type="paragraph" w:customStyle="1" w:styleId="E2E40FDD102D48F0B86A455FB0E2C1DB">
-    <w:name w:val="E2E40FDD102D48F0B86A455FB0E2C1DB"/>
-    <w:rsid w:val="008417B9"/>
-  </w:style>
-  <w:style w:type="paragraph" w:customStyle="1" w:styleId="B92AD5CA4434444EB349F77A61DDBA1F">
-    <w:name w:val="B92AD5CA4434444EB349F77A61DDBA1F"/>
-    <w:rsid w:val="008417B9"/>
-  </w:style>
-</w:styles>
-</file>
-
-<file path=word/glossary/stylesWithEffects.xml><?xml version="1.0" encoding="utf-8"?>
-<w:styles xmlns:wpc="http://schemas.microsoft.com/office/word/2010/wordprocessingCanvas" xmlns:mc="http://schemas.openxmlformats.org/markup-compatibility/2006" xmlns:o="urn:schemas-microsoft-com:office:office" xmlns:r="http://schemas.openxmlformats.org/officeDocument/2006/relationships" xmlns:m="http://schemas.openxmlformats.org/officeDocument/2006/math" xmlns:v="urn:schemas-microsoft-com:vml" xmlns:wp14="http://schemas.microsoft.com/office/word/2010/wordprocessingDrawing" xmlns:wp="http://schemas.openxmlformats.org/drawingml/2006/wordprocessingDrawing" xmlns:w10="urn:schemas-microsoft-com:office:word" xmlns:w="http://schemas.openxmlformats.org/wordprocessingml/2006/main" xmlns:w14="http://schemas.microsoft.com/office/word/2010/wordml" xmlns:wpg="http://schemas.microsoft.com/office/word/2010/wordprocessingGroup" xmlns:wpi="http://schemas.microsoft.com/office/word/2010/wordprocessingInk" xmlns:wne="http://schemas.microsoft.com/office/word/2006/wordml" xmlns:wps="http://schemas.microsoft.com/office/word/2010/wordprocessingShape" mc:Ignorable="w14 wp14">
-  <w:docDefaults>
-    <w:rPrDefault>
-      <w:rPr>
-        <w:rFonts w:asciiTheme="minorHAnsi" w:eastAsiaTheme="minorEastAsia" w:hAnsiTheme="minorHAnsi" w:cstheme="minorBidi"/>
-        <w:sz w:val="22"/>
-        <w:szCs w:val="22"/>
-        <w:lang w:val="en-US" w:eastAsia="en-US" w:bidi="ar-SA"/>
-      </w:rPr>
-    </w:rPrDefault>
-    <w:pPrDefault>
-      <w:pPr>
-        <w:spacing w:after="200" w:line="276" w:lineRule="auto"/>
-      </w:pPr>
-    </w:pPrDefault>
-  </w:docDefaults>
-  <w:latentStyles w:defLockedState="0" w:defUIPriority="99" w:defSemiHidden="1" w:defUnhideWhenUsed="1" w:defQFormat="0" w:count="267">
-    <w:lsdException w:name="Normal" w:semiHidden="0" w:uiPriority="0" w:unhideWhenUsed="0" w:qFormat="1"/>
-    <w:lsdException w:name="heading 1" w:semiHidden="0" w:uiPriority="9" w:unhideWhenUsed="0" w:qFormat="1"/>
-    <w:lsdException w:name="heading 2" w:uiPriority="9" w:qFormat="1"/>
-    <w:lsdException w:name="heading 3" w:uiPriority="9" w:qFormat="1"/>
-    <w:lsdException w:name="heading 4" w:uiPriority="9" w:qFormat="1"/>
-    <w:lsdException w:name="heading 5" w:uiPriority="9" w:qFormat="1"/>
-    <w:lsdException w:name="heading 6" w:uiPriority="9" w:qFormat="1"/>
-    <w:lsdException w:name="heading 7" w:uiPriority="9" w:qFormat="1"/>
-    <w:lsdException w:name="heading 8" w:uiPriority="9" w:qFormat="1"/>
-    <w:lsdException w:name="heading 9" w:uiPriority="9" w:qFormat="1"/>
-    <w:lsdException w:name="toc 1" w:uiPriority="39"/>
-    <w:lsdException w:name="toc 2" w:uiPriority="39"/>
-    <w:lsdException w:name="toc 3" w:uiPriority="39"/>
-    <w:lsdException w:name="toc 4" w:uiPriority="39"/>
-    <w:lsdException w:name="toc 5" w:uiPriority="39"/>
-    <w:lsdException w:name="toc 6" w:uiPriority="39"/>
-    <w:lsdException w:name="toc 7" w:uiPriority="39"/>
-    <w:lsdException w:name="toc 8" w:uiPriority="39"/>
-    <w:lsdException w:name="toc 9" w:uiPriority="39"/>
-    <w:lsdException w:name="caption" w:uiPriority="35" w:qFormat="1"/>
-    <w:lsdException w:name="Title" w:semiHidden="0" w:uiPriority="10" w:unhideWhenUsed="0" w:qFormat="1"/>
-    <w:lsdException w:name="Default Paragraph Font" w:uiPriority="1"/>
-    <w:lsdException w:name="Subtitle" w:semiHidden="0" w:uiPriority="11" w:unhideWhenUsed="0" w:qFormat="1"/>
-    <w:lsdException w:name="Strong" w:semiHidden="0" w:uiPriority="22" w:unhideWhenUsed="0" w:qFormat="1"/>
-    <w:lsdException w:name="Emphasis" w:semiHidden="0" w:uiPriority="20" w:unhideWhenUsed="0" w:qFormat="1"/>
-    <w:lsdException w:name="Table Grid" w:semiHidden="0" w:uiPriority="59" w:unhideWhenUsed="0"/>
-    <w:lsdException w:name="Placeholder Text" w:unhideWhenUsed="0"/>
-    <w:lsdException w:name="No Spacing" w:semiHidden="0" w:uiPriority="1" w:unhideWhenUsed="0" w:qFormat="1"/>
-    <w:lsdException w:name="Light Shading" w:semiHidden="0" w:uiPriority="60" w:unhideWhenUsed="0"/>
-    <w:lsdException w:name="Light List" w:semiHidden="0" w:uiPriority="61" w:unhideWhenUsed="0"/>
-    <w:lsdException w:name="Light Grid" w:semiHidden="0" w:uiPriority="62" w:unhideWhenUsed="0"/>
-    <w:lsdException w:name="Medium Shading 1" w:semiHidden="0" w:uiPriority="63" w:unhideWhenUsed="0"/>
-    <w:lsdException w:name="Medium Shading 2" w:semiHidden="0" w:uiPriority="64" w:unhideWhenUsed="0"/>
-    <w:lsdException w:name="Medium List 1" w:semiHidden="0" w:uiPriority="65" w:unhideWhenUsed="0"/>
-    <w:lsdException w:name="Medium List 2" w:semiHidden="0" w:uiPriority="66" w:unhideWhenUsed="0"/>
-    <w:lsdException w:name="Medium Grid 1" w:semiHidden="0" w:uiPriority="67" w:unhideWhenUsed="0"/>
-    <w:lsdException w:name="Medium Grid 2" w:semiHidden="0" w:uiPriority="68" w:unhideWhenUsed="0"/>
-    <w:lsdException w:name="Medium Grid 3" w:semiHidden="0" w:uiPriority="69" w:unhideWhenUsed="0"/>
-    <w:lsdException w:name="Dark List" w:semiHidden="0" w:uiPriority="70" w:unhideWhenUsed="0"/>
-    <w:lsdException w:name="Colorful Shading" w:semiHidden="0" w:uiPriority="71" w:unhideWhenUsed="0"/>
-    <w:lsdException w:name="Colorful List" w:semiHidden="0" w:uiPriority="72" w:unhideWhenUsed="0"/>
-    <w:lsdException w:name="Colorful Grid" w:semiHidden="0" w:uiPriority="73" w:unhideWhenUsed="0"/>
-    <w:lsdException w:name="Light Shading Accent 1" w:semiHidden="0" w:uiPriority="60" w:unhideWhenUsed="0"/>
-    <w:lsdException w:name="Light List Accent 1" w:semiHidden="0" w:uiPriority="61" w:unhideWhenUsed="0"/>
-    <w:lsdException w:name="Light Grid Accent 1" w:semiHidden="0" w:uiPriority="62" w:unhideWhenUsed="0"/>
-    <w:lsdException w:name="Medium Shading 1 Accent 1" w:semiHidden="0" w:uiPriority="63" w:unhideWhenUsed="0"/>
-    <w:lsdException w:name="Medium Shading 2 Accent 1" w:semiHidden="0" w:uiPriority="64" w:unhideWhenUsed="0"/>
-    <w:lsdException w:name="Medium List 1 Accent 1" w:semiHidden="0" w:uiPriority="65" w:unhideWhenUsed="0"/>
-    <w:lsdException w:name="Revision" w:unhideWhenUsed="0"/>
-    <w:lsdException w:name="List Paragraph" w:semiHidden="0" w:uiPriority="34" w:unhideWhenUsed="0" w:qFormat="1"/>
-    <w:lsdException w:name="Quote" w:semiHidden="0" w:uiPriority="29" w:unhideWhenUsed="0" w:qFormat="1"/>
-    <w:lsdException w:name="Intense Quote" w:semiHidden="0" w:uiPriority="30" w:unhideWhenUsed="0" w:qFormat="1"/>
-    <w:lsdException w:name="Medium List 2 Accent 1" w:semiHidden="0" w:uiPriority="66" w:unhideWhenUsed="0"/>
-    <w:lsdException w:name="Medium Grid 1 Accent 1" w:semiHidden="0" w:uiPriority="67" w:unhideWhenUsed="0"/>
-    <w:lsdException w:name="Medium Grid 2 Accent 1" w:semiHidden="0" w:uiPriority="68" w:unhideWhenUsed="0"/>
-    <w:lsdException w:name="Medium Grid 3 Accent 1" w:semiHidden="0" w:uiPriority="69" w:unhideWhenUsed="0"/>
-    <w:lsdException w:name="Dark List Accent 1" w:semiHidden="0" w:uiPriority="70" w:unhideWhenUsed="0"/>
-    <w:lsdException w:name="Colorful Shading Accent 1" w:semiHidden="0" w:uiPriority="71" w:unhideWhenUsed="0"/>
-    <w:lsdException w:name="Colorful List Accent 1" w:semiHidden="0" w:uiPriority="72" w:unhideWhenUsed="0"/>
-    <w:lsdException w:name="Colorful Grid Accent 1" w:semiHidden="0" w:uiPriority="73" w:unhideWhenUsed="0"/>
-    <w:lsdException w:name="Light Shading Accent 2" w:semiHidden="0" w:uiPriority="60" w:unhideWhenUsed="0"/>
-    <w:lsdException w:name="Light List Accent 2" w:semiHidden="0" w:uiPriority="61" w:unhideWhenUsed="0"/>
-    <w:lsdException w:name="Light Grid Accent 2" w:semiHidden="0" w:uiPriority="62" w:unhideWhenUsed="0"/>
-    <w:lsdException w:name="Medium Shading 1 Accent 2" w:semiHidden="0" w:uiPriority="63" w:unhideWhenUsed="0"/>
-    <w:lsdException w:name="Medium Shading 2 Accent 2" w:semiHidden="0" w:uiPriority="64" w:unhideWhenUsed="0"/>
-    <w:lsdException w:name="Medium List 1 Accent 2" w:semiHidden="0" w:uiPriority="65" w:unhideWhenUsed="0"/>
-    <w:lsdException w:name="Medium List 2 Accent 2" w:semiHidden="0" w:uiPriority="66" w:unhideWhenUsed="0"/>
-    <w:lsdException w:name="Medium Grid 1 Accent 2" w:semiHidden="0" w:uiPriority="67" w:unhideWhenUsed="0"/>
-    <w:lsdException w:name="Medium Grid 2 Accent 2" w:semiHidden="0" w:uiPriority="68" w:unhideWhenUsed="0"/>
-    <w:lsdException w:name="Medium Grid 3 Accent 2" w:semiHidden="0" w:uiPriority="69" w:unhideWhenUsed="0"/>
-    <w:lsdException w:name="Dark List Accent 2" w:semiHidden="0" w:uiPriority="70" w:unhideWhenUsed="0"/>
-    <w:lsdException w:name="Colorful Shading Accent 2" w:semiHidden="0" w:uiPriority="71" w:unhideWhenUsed="0"/>
-    <w:lsdException w:name="Colorful List Accent 2" w:semiHidden="0" w:uiPriority="72" w:unhideWhenUsed="0"/>
-    <w:lsdException w:name="Colorful Grid Accent 2" w:semiHidden="0" w:uiPriority="73" w:unhideWhenUsed="0"/>
-    <w:lsdException w:name="Light Shading Accent 3" w:semiHidden="0" w:uiPriority="60" w:unhideWhenUsed="0"/>
-    <w:lsdException w:name="Light List Accent 3" w:semiHidden="0" w:uiPriority="61" w:unhideWhenUsed="0"/>
-    <w:lsdException w:name="Light Grid Accent 3" w:semiHidden="0" w:uiPriority="62" w:unhideWhenUsed="0"/>
-    <w:lsdException w:name="Medium Shading 1 Accent 3" w:semiHidden="0" w:uiPriority="63" w:unhideWhenUsed="0"/>
-    <w:lsdException w:name="Medium Shading 2 Accent 3" w:semiHidden="0" w:uiPriority="64" w:unhideWhenUsed="0"/>
-    <w:lsdException w:name="Medium List 1 Accent 3" w:semiHidden="0" w:uiPriority="65" w:unhideWhenUsed="0"/>
-    <w:lsdException w:name="Medium List 2 Accent 3" w:semiHidden="0" w:uiPriority="66" w:unhideWhenUsed="0"/>
-    <w:lsdException w:name="Medium Grid 1 Accent 3" w:semiHidden="0" w:uiPriority="67" w:unhideWhenUsed="0"/>
-    <w:lsdException w:name="Medium Grid 2 Accent 3" w:semiHidden="0" w:uiPriority="68" w:unhideWhenUsed="0"/>
-    <w:lsdException w:name="Medium Grid 3 Accent 3" w:semiHidden="0" w:uiPriority="69" w:unhideWhenUsed="0"/>
-    <w:lsdException w:name="Dark List Accent 3" w:semiHidden="0" w:uiPriority="70" w:unhideWhenUsed="0"/>
-    <w:lsdException w:name="Colorful Shading Accent 3" w:semiHidden="0" w:uiPriority="71" w:unhideWhenUsed="0"/>
-    <w:lsdException w:name="Colorful List Accent 3" w:semiHidden="0" w:uiPriority="72" w:unhideWhenUsed="0"/>
-    <w:lsdException w:name="Colorful Grid Accent 3" w:semiHidden="0" w:uiPriority="73" w:unhideWhenUsed="0"/>
-    <w:lsdException w:name="Light Shading Accent 4" w:semiHidden="0" w:uiPriority="60" w:unhideWhenUsed="0"/>
-    <w:lsdException w:name="Light List Accent 4" w:semiHidden="0" w:uiPriority="61" w:unhideWhenUsed="0"/>
-    <w:lsdException w:name="Light Grid Accent 4" w:semiHidden="0" w:uiPriority="62" w:unhideWhenUsed="0"/>
-    <w:lsdException w:name="Medium Shading 1 Accent 4" w:semiHidden="0" w:uiPriority="63" w:unhideWhenUsed="0"/>
-    <w:lsdException w:name="Medium Shading 2 Accent 4" w:semiHidden="0" w:uiPriority="64" w:unhideWhenUsed="0"/>
-    <w:lsdException w:name="Medium List 1 Accent 4" w:semiHidden="0" w:uiPriority="65" w:unhideWhenUsed="0"/>
-    <w:lsdException w:name="Medium List 2 Accent 4" w:semiHidden="0" w:uiPriority="66" w:unhideWhenUsed="0"/>
-    <w:lsdException w:name="Medium Grid 1 Accent 4" w:semiHidden="0" w:uiPriority="67" w:unhideWhenUsed="0"/>
-    <w:lsdException w:name="Medium Grid 2 Accent 4" w:semiHidden="0" w:uiPriority="68" w:unhideWhenUsed="0"/>
-    <w:lsdException w:name="Medium Grid 3 Accent 4" w:semiHidden="0" w:uiPriority="69" w:unhideWhenUsed="0"/>
-    <w:lsdException w:name="Dark List Accent 4" w:semiHidden="0" w:uiPriority="70" w:unhideWhenUsed="0"/>
-    <w:lsdException w:name="Colorful Shading Accent 4" w:semiHidden="0" w:uiPriority="71" w:unhideWhenUsed="0"/>
-    <w:lsdException w:name="Colorful List Accent 4" w:semiHidden="0" w:uiPriority="72" w:unhideWhenUsed="0"/>
-    <w:lsdException w:name="Colorful Grid Accent 4" w:semiHidden="0" w:uiPriority="73" w:unhideWhenUsed="0"/>
-    <w:lsdException w:name="Light Shading Accent 5" w:semiHidden="0" w:uiPriority="60" w:unhideWhenUsed="0"/>
-    <w:lsdException w:name="Light List Accent 5" w:semiHidden="0" w:uiPriority="61" w:unhideWhenUsed="0"/>
-    <w:lsdException w:name="Light Grid Accent 5" w:semiHidden="0" w:uiPriority="62" w:unhideWhenUsed="0"/>
-    <w:lsdException w:name="Medium Shading 1 Accent 5" w:semiHidden="0" w:uiPriority="63" w:unhideWhenUsed="0"/>
-    <w:lsdException w:name="Medium Shading 2 Accent 5" w:semiHidden="0" w:uiPriority="64" w:unhideWhenUsed="0"/>
-    <w:lsdException w:name="Medium List 1 Accent 5" w:semiHidden="0" w:uiPriority="65" w:unhideWhenUsed="0"/>
-    <w:lsdException w:name="Medium List 2 Accent 5" w:semiHidden="0" w:uiPriority="66" w:unhideWhenUsed="0"/>
-    <w:lsdException w:name="Medium Grid 1 Accent 5" w:semiHidden="0" w:uiPriority="67" w:unhideWhenUsed="0"/>
-    <w:lsdException w:name="Medium Grid 2 Accent 5" w:semiHidden="0" w:uiPriority="68" w:unhideWhenUsed="0"/>
-    <w:lsdException w:name="Medium Grid 3 Accent 5" w:semiHidden="0" w:uiPriority="69" w:unhideWhenUsed="0"/>
-    <w:lsdException w:name="Dark List Accent 5" w:semiHidden="0" w:uiPriority="70" w:unhideWhenUsed="0"/>
-    <w:lsdException w:name="Colorful Shading Accent 5" w:semiHidden="0" w:uiPriority="71" w:unhideWhenUsed="0"/>
-    <w:lsdException w:name="Colorful List Accent 5" w:semiHidden="0" w:uiPriority="72" w:unhideWhenUsed="0"/>
-    <w:lsdException w:name="Colorful Grid Accent 5" w:semiHidden="0" w:uiPriority="73" w:unhideWhenUsed="0"/>
-    <w:lsdException w:name="Light Shading Accent 6" w:semiHidden="0" w:uiPriority="60" w:unhideWhenUsed="0"/>
-    <w:lsdException w:name="Light List Accent 6" w:semiHidden="0" w:uiPriority="61" w:unhideWhenUsed="0"/>
-    <w:lsdException w:name="Light Grid Accent 6" w:semiHidden="0" w:uiPriority="62" w:unhideWhenUsed="0"/>
-    <w:lsdException w:name="Medium Shading 1 Accent 6" w:semiHidden="0" w:uiPriority="63" w:unhideWhenUsed="0"/>
-    <w:lsdException w:name="Medium Shading 2 Accent 6" w:semiHidden="0" w:uiPriority="64" w:unhideWhenUsed="0"/>
-    <w:lsdException w:name="Medium List 1 Accent 6" w:semiHidden="0" w:uiPriority="65" w:unhideWhenUsed="0"/>
-    <w:lsdException w:name="Medium List 2 Accent 6" w:semiHidden="0" w:uiPriority="66" w:unhideWhenUsed="0"/>
-    <w:lsdException w:name="Medium Grid 1 Accent 6" w:semiHidden="0" w:uiPriority="67" w:unhideWhenUsed="0"/>
-    <w:lsdException w:name="Medium Grid 2 Accent 6" w:semiHidden="0" w:uiPriority="68" w:unhideWhenUsed="0"/>
-    <w:lsdException w:name="Medium Grid 3 Accent 6" w:semiHidden="0" w:uiPriority="69" w:unhideWhenUsed="0"/>
-    <w:lsdException w:name="Dark List Accent 6" w:semiHidden="0" w:uiPriority="70" w:unhideWhenUsed="0"/>
-    <w:lsdException w:name="Colorful Shading Accent 6" w:semiHidden="0" w:uiPriority="71" w:unhideWhenUsed="0"/>
-    <w:lsdException w:name="Colorful List Accent 6" w:semiHidden="0" w:uiPriority="72" w:unhideWhenUsed="0"/>
-    <w:lsdException w:name="Colorful Grid Accent 6" w:semiHidden="0" w:uiPriority="73" w:unhideWhenUsed="0"/>
-    <w:lsdException w:name="Subtle Emphasis" w:semiHidden="0" w:uiPriority="19" w:unhideWhenUsed="0" w:qFormat="1"/>
-    <w:lsdException w:name="Intense Emphasis" w:semiHidden="0" w:uiPriority="21" w:unhideWhenUsed="0" w:qFormat="1"/>
-    <w:lsdException w:name="Subtle Reference" w:semiHidden="0" w:uiPriority="31" w:unhideWhenUsed="0" w:qFormat="1"/>
-    <w:lsdException w:name="Intense Reference" w:semiHidden="0" w:uiPriority="32" w:unhideWhenUsed="0" w:qFormat="1"/>
-    <w:lsdException w:name="Book Title" w:semiHidden="0" w:uiPriority="33" w:unhideWhenUsed="0" w:qFormat="1"/>
-    <w:lsdException w:name="Bibliography" w:uiPriority="37"/>
-    <w:lsdException w:name="TOC Heading" w:uiPriority="39" w:qFormat="1"/>
-  </w:latentStyles>
-  <w:style w:type="paragraph" w:default="1" w:styleId="Normal">
-    <w:name w:val="Normal"/>
-    <w:qFormat/>
-  </w:style>
-  <w:style w:type="character" w:default="1" w:styleId="DefaultParagraphFont">
-    <w:name w:val="Default Paragraph Font"/>
-    <w:uiPriority w:val="1"/>
-    <w:semiHidden/>
-    <w:unhideWhenUsed/>
-  </w:style>
-  <w:style w:type="table" w:default="1" w:styleId="TableNormal">
-    <w:name w:val="Normal Table"/>
-    <w:uiPriority w:val="99"/>
-    <w:semiHidden/>
-    <w:unhideWhenUsed/>
-    <w:tblPr>
-      <w:tblInd w:w="0" w:type="dxa"/>
-      <w:tblCellMar>
-        <w:top w:w="0" w:type="dxa"/>
-        <w:left w:w="108" w:type="dxa"/>
-        <w:bottom w:w="0" w:type="dxa"/>
-        <w:right w:w="108" w:type="dxa"/>
-      </w:tblCellMar>
-    </w:tblPr>
-  </w:style>
-  <w:style w:type="numbering" w:default="1" w:styleId="NoList">
-    <w:name w:val="No List"/>
-    <w:uiPriority w:val="99"/>
-    <w:semiHidden/>
-    <w:unhideWhenUsed/>
-  </w:style>
-</w:styles>
-</file>
-
-<file path=word/glossary/webSettings.xml><?xml version="1.0" encoding="utf-8"?>
-<w:webSettings xmlns:mc="http://schemas.openxmlformats.org/markup-compatibility/2006" xmlns:r="http://schemas.openxmlformats.org/officeDocument/2006/relationships" xmlns:w="http://schemas.openxmlformats.org/wordprocessingml/2006/main" xmlns:w14="http://schemas.microsoft.com/office/word/2010/wordml" mc:Ignorable="w14">
-  <w:optimizeForBrowser/>
-</w:webSettings>
-</file>
-
 <file path=word/theme/theme1.xml><?xml version="1.0" encoding="utf-8"?>
 <a:theme xmlns:a="http://schemas.openxmlformats.org/drawingml/2006/main" name="Office Theme">
   <a:themeElements>
@@ -28167,7 +27653,7 @@
 </file>
 
 <file path=customXml/itemProps2.xml><?xml version="1.0" encoding="utf-8"?>
-<ds:datastoreItem xmlns:ds="http://schemas.openxmlformats.org/officeDocument/2006/customXml" ds:itemID="{2AC2B864-456C-4EB7-8A21-71C736C10833}">
+<ds:datastoreItem xmlns:ds="http://schemas.openxmlformats.org/officeDocument/2006/customXml" ds:itemID="{A97FB0AF-B3DE-4E84-9971-2DFB24BA35FD}">
   <ds:schemaRefs>
     <ds:schemaRef ds:uri="http://schemas.openxmlformats.org/officeDocument/2006/bibliography"/>
   </ds:schemaRefs>

</xml_diff>

<commit_message>
Updates for release notes and version 2.0.0 API document
</commit_message>
<xml_diff>
--- a/text/Matrix Service API.docx
+++ b/text/Matrix Service API.docx
@@ -1,6 +1,6 @@
 
 <file path=word/document.xml><?xml version="1.0" encoding="utf-8"?>
-<w:document xmlns:ve="http://schemas.openxmlformats.org/markup-compatibility/2006" xmlns:o="urn:schemas-microsoft-com:office:office" xmlns:r="http://schemas.openxmlformats.org/officeDocument/2006/relationships" xmlns:m="http://schemas.openxmlformats.org/officeDocument/2006/math" xmlns:v="urn:schemas-microsoft-com:vml" xmlns:wp="http://schemas.openxmlformats.org/drawingml/2006/wordprocessingDrawing" xmlns:w10="urn:schemas-microsoft-com:office:word" xmlns:w="http://schemas.openxmlformats.org/wordprocessingml/2006/main" xmlns:wne="http://schemas.microsoft.com/office/word/2006/wordml">
+<w:document xmlns:wpc="http://schemas.microsoft.com/office/word/2010/wordprocessingCanvas" xmlns:mc="http://schemas.openxmlformats.org/markup-compatibility/2006" xmlns:o="urn:schemas-microsoft-com:office:office" xmlns:r="http://schemas.openxmlformats.org/officeDocument/2006/relationships" xmlns:m="http://schemas.openxmlformats.org/officeDocument/2006/math" xmlns:v="urn:schemas-microsoft-com:vml" xmlns:wp14="http://schemas.microsoft.com/office/word/2010/wordprocessingDrawing" xmlns:wp="http://schemas.openxmlformats.org/drawingml/2006/wordprocessingDrawing" xmlns:w10="urn:schemas-microsoft-com:office:word" xmlns:w="http://schemas.openxmlformats.org/wordprocessingml/2006/main" xmlns:w14="http://schemas.microsoft.com/office/word/2010/wordml" xmlns:wpg="http://schemas.microsoft.com/office/word/2010/wordprocessingGroup" xmlns:wpi="http://schemas.microsoft.com/office/word/2010/wordprocessingInk" xmlns:wne="http://schemas.microsoft.com/office/word/2006/wordml" xmlns:wps="http://schemas.microsoft.com/office/word/2010/wordprocessingShape" mc:Ignorable="w14 wp14">
   <w:body>
     <w:sdt>
       <w:sdtPr>
@@ -23,7 +23,7 @@
           <w:tblPr>
             <w:tblpPr w:leftFromText="187" w:rightFromText="187" w:vertAnchor="page" w:horzAnchor="page" w:tblpYSpec="top"/>
             <w:tblW w:w="0" w:type="auto"/>
-            <w:tblLook w:val="04A0"/>
+            <w:tblLook w:val="04A0" w:firstRow="1" w:lastRow="0" w:firstColumn="1" w:lastColumn="0" w:noHBand="0" w:noVBand="1"/>
           </w:tblPr>
           <w:tblGrid>
             <w:gridCol w:w="1440"/>
@@ -201,7 +201,7 @@
           <w:tblPr>
             <w:tblpPr w:leftFromText="187" w:rightFromText="187" w:horzAnchor="margin" w:tblpXSpec="center" w:tblpYSpec="bottom"/>
             <w:tblW w:w="5000" w:type="pct"/>
-            <w:tblLook w:val="04A0"/>
+            <w:tblLook w:val="04A0" w:firstRow="1" w:lastRow="0" w:firstColumn="1" w:lastColumn="0" w:noHBand="0" w:noVBand="1"/>
           </w:tblPr>
           <w:tblGrid>
             <w:gridCol w:w="10296"/>
@@ -2654,7 +2654,7 @@
         </w:rPr>
         <w:t> </w:t>
       </w:r>
-      <w:hyperlink r:id="rId9" w:history="1">
+      <w:hyperlink r:id="rId10" w:history="1">
         <w:r>
           <w:rPr>
             <w:rStyle w:val="Hyperlink"/>
@@ -2685,7 +2685,7 @@
         </w:rPr>
         <w:t> </w:t>
       </w:r>
-      <w:hyperlink r:id="rId10" w:history="1">
+      <w:hyperlink r:id="rId11" w:history="1">
         <w:r>
           <w:rPr>
             <w:rStyle w:val="Hyperlink"/>
@@ -2716,7 +2716,7 @@
         </w:rPr>
         <w:t> </w:t>
       </w:r>
-      <w:hyperlink r:id="rId11" w:history="1">
+      <w:hyperlink r:id="rId12" w:history="1">
         <w:r>
           <w:rPr>
             <w:rStyle w:val="Hyperlink"/>
@@ -2814,7 +2814,7 @@
           <w:bottom w:w="15" w:type="dxa"/>
           <w:right w:w="15" w:type="dxa"/>
         </w:tblCellMar>
-        <w:tblLook w:val="04A0"/>
+        <w:tblLook w:val="04A0" w:firstRow="1" w:lastRow="0" w:firstColumn="1" w:lastColumn="0" w:noHBand="0" w:noVBand="1"/>
       </w:tblPr>
       <w:tblGrid>
         <w:gridCol w:w="1014"/>
@@ -3617,36 +3617,36 @@
           <w:sz w:val="24"/>
           <w:szCs w:val="24"/>
         </w:rPr>
+        <w:t>XML Request</w:t>
+      </w:r>
+      <w:r>
+        <w:rPr>
+          <w:rFonts w:cstheme="minorHAnsi"/>
+          <w:sz w:val="24"/>
+          <w:szCs w:val="24"/>
+        </w:rPr>
+        <w:t>:</w:t>
+      </w:r>
+    </w:p>
+    <w:p>
+      <w:pPr>
+        <w:spacing w:after="0" w:line="240" w:lineRule="auto"/>
+        <w:ind w:left="720"/>
+        <w:rPr>
+          <w:rFonts w:ascii="Courier New" w:eastAsia="Times New Roman" w:hAnsi="Courier New" w:cs="Courier New"/>
+          <w:color w:val="000000"/>
+          <w:sz w:val="20"/>
+          <w:szCs w:val="20"/>
+        </w:rPr>
+      </w:pPr>
+      <w:r>
+        <w:rPr>
+          <w:rFonts w:ascii="Courier New" w:eastAsia="Times New Roman" w:hAnsi="Courier New" w:cs="Courier New"/>
+          <w:color w:val="000000"/>
+          <w:sz w:val="20"/>
+          <w:szCs w:val="20"/>
+        </w:rPr>
         <w:lastRenderedPageBreak/>
-        <w:t>XML Request</w:t>
-      </w:r>
-      <w:r>
-        <w:rPr>
-          <w:rFonts w:cstheme="minorHAnsi"/>
-          <w:sz w:val="24"/>
-          <w:szCs w:val="24"/>
-        </w:rPr>
-        <w:t>:</w:t>
-      </w:r>
-    </w:p>
-    <w:p>
-      <w:pPr>
-        <w:spacing w:after="0" w:line="240" w:lineRule="auto"/>
-        <w:ind w:left="720"/>
-        <w:rPr>
-          <w:rFonts w:ascii="Courier New" w:eastAsia="Times New Roman" w:hAnsi="Courier New" w:cs="Courier New"/>
-          <w:color w:val="000000"/>
-          <w:sz w:val="20"/>
-          <w:szCs w:val="20"/>
-        </w:rPr>
-      </w:pPr>
-      <w:r>
-        <w:rPr>
-          <w:rFonts w:ascii="Courier New" w:eastAsia="Times New Roman" w:hAnsi="Courier New" w:cs="Courier New"/>
-          <w:color w:val="000000"/>
-          <w:sz w:val="20"/>
-          <w:szCs w:val="20"/>
-        </w:rPr>
         <w:t>&lt;matrix</w:t>
       </w:r>
       <w:r>
@@ -6974,13 +6974,11 @@
           <w:numId w:val="7"/>
         </w:numPr>
       </w:pPr>
-      <w:bookmarkStart w:id="6" w:name="_GoBack"/>
-      <w:bookmarkStart w:id="7" w:name="_Toc289269364"/>
+      <w:bookmarkStart w:id="6" w:name="_Toc289269364"/>
+      <w:r>
+        <w:t>Matrix Multiplication</w:t>
+      </w:r>
       <w:bookmarkEnd w:id="6"/>
-      <w:r>
-        <w:t>Matrix Multiplication</w:t>
-      </w:r>
-      <w:bookmarkEnd w:id="7"/>
     </w:p>
     <w:p>
       <w:pPr>
@@ -7044,11 +7042,12 @@
           <w:numId w:val="7"/>
         </w:numPr>
       </w:pPr>
-      <w:bookmarkStart w:id="8" w:name="_Toc289269365"/>
-      <w:r>
+      <w:bookmarkStart w:id="7" w:name="_Toc289269365"/>
+      <w:r>
+        <w:lastRenderedPageBreak/>
         <w:t>Scalar multiplication</w:t>
       </w:r>
-      <w:bookmarkEnd w:id="8"/>
+      <w:bookmarkEnd w:id="7"/>
     </w:p>
     <w:p>
       <w:pPr>
@@ -8251,11 +8250,11 @@
           <w:numId w:val="7"/>
         </w:numPr>
       </w:pPr>
-      <w:bookmarkStart w:id="9" w:name="_Toc289269366"/>
+      <w:bookmarkStart w:id="8" w:name="_Toc289269366"/>
       <w:r>
         <w:t>Element-wise</w:t>
       </w:r>
-      <w:bookmarkEnd w:id="9"/>
+      <w:bookmarkEnd w:id="8"/>
     </w:p>
     <w:p>
       <w:pPr>
@@ -9818,12 +9817,11 @@
           <w:numId w:val="7"/>
         </w:numPr>
       </w:pPr>
-      <w:bookmarkStart w:id="10" w:name="_Toc289269367"/>
-      <w:r>
-        <w:lastRenderedPageBreak/>
+      <w:bookmarkStart w:id="9" w:name="_Toc289269367"/>
+      <w:r>
         <w:t>Matrix multiplication</w:t>
       </w:r>
-      <w:bookmarkEnd w:id="10"/>
+      <w:bookmarkEnd w:id="9"/>
     </w:p>
     <w:p>
       <w:pPr>
@@ -10103,7 +10101,8 @@
           <w:sz w:val="24"/>
           <w:szCs w:val="24"/>
         </w:rPr>
-        <w:t>URI: POST /matrix/mult/</w:t>
+        <w:lastRenderedPageBreak/>
+        <w:t>URI: POST /matrix/mult</w:t>
       </w:r>
     </w:p>
     <w:p>
@@ -11808,11 +11807,11 @@
           <w:numId w:val="7"/>
         </w:numPr>
       </w:pPr>
-      <w:bookmarkStart w:id="11" w:name="_Toc289269368"/>
+      <w:bookmarkStart w:id="10" w:name="_Toc289269368"/>
       <w:r>
         <w:t>Horizontal direct product</w:t>
       </w:r>
-      <w:bookmarkEnd w:id="11"/>
+      <w:bookmarkEnd w:id="10"/>
     </w:p>
     <w:p>
       <w:pPr>
@@ -13526,7 +13525,6 @@
           <w:sz w:val="20"/>
           <w:szCs w:val="20"/>
         </w:rPr>
-        <w:lastRenderedPageBreak/>
         <w:t>&lt;/matrix&gt;</w:t>
       </w:r>
     </w:p>
@@ -13538,11 +13536,11 @@
           <w:numId w:val="7"/>
         </w:numPr>
       </w:pPr>
-      <w:bookmarkStart w:id="12" w:name="_Toc289269369"/>
+      <w:bookmarkStart w:id="11" w:name="_Toc289269369"/>
       <w:r>
         <w:t>Kronecker Products</w:t>
       </w:r>
-      <w:bookmarkEnd w:id="12"/>
+      <w:bookmarkEnd w:id="11"/>
     </w:p>
     <w:p>
       <w:pPr>
@@ -13634,6 +13632,7 @@
           <w:sz w:val="24"/>
           <w:szCs w:val="24"/>
         </w:rPr>
+        <w:lastRenderedPageBreak/>
         <w:t>URI: POST /matrix/mult/kronecker</w:t>
       </w:r>
     </w:p>
@@ -15457,11 +15456,11 @@
           <w:numId w:val="7"/>
         </w:numPr>
       </w:pPr>
-      <w:bookmarkStart w:id="13" w:name="_Toc289269370"/>
+      <w:bookmarkStart w:id="12" w:name="_Toc289269370"/>
       <w:r>
         <w:t>Matrix Inversion</w:t>
       </w:r>
-      <w:bookmarkEnd w:id="13"/>
+      <w:bookmarkEnd w:id="12"/>
     </w:p>
     <w:p>
       <w:pPr>
@@ -16651,11 +16650,11 @@
           <w:numId w:val="7"/>
         </w:numPr>
       </w:pPr>
-      <w:bookmarkStart w:id="14" w:name="_Toc289269371"/>
+      <w:bookmarkStart w:id="13" w:name="_Toc289269371"/>
       <w:r>
         <w:t>Rank</w:t>
       </w:r>
-      <w:bookmarkEnd w:id="14"/>
+      <w:bookmarkEnd w:id="13"/>
     </w:p>
     <w:p>
       <w:pPr>
@@ -16769,7 +16768,6 @@
           <w:sz w:val="24"/>
           <w:szCs w:val="24"/>
         </w:rPr>
-        <w:lastRenderedPageBreak/>
         <w:t>XML Request:</w:t>
       </w:r>
     </w:p>
@@ -17303,6 +17301,7 @@
           <w:sz w:val="20"/>
           <w:szCs w:val="20"/>
         </w:rPr>
+        <w:lastRenderedPageBreak/>
         <w:t>&lt;</w:t>
       </w:r>
       <w:r>
@@ -17368,11 +17367,11 @@
           <w:numId w:val="7"/>
         </w:numPr>
       </w:pPr>
-      <w:bookmarkStart w:id="15" w:name="_Toc289269372"/>
+      <w:bookmarkStart w:id="14" w:name="_Toc289269372"/>
       <w:r>
         <w:t>Trace</w:t>
       </w:r>
-      <w:bookmarkEnd w:id="15"/>
+      <w:bookmarkEnd w:id="14"/>
     </w:p>
     <w:p>
       <w:pPr>
@@ -18132,11 +18131,11 @@
           <w:numId w:val="7"/>
         </w:numPr>
       </w:pPr>
-      <w:bookmarkStart w:id="16" w:name="_Toc289269373"/>
+      <w:bookmarkStart w:id="15" w:name="_Toc289269373"/>
       <w:r>
         <w:t>Positive Definite</w:t>
       </w:r>
-      <w:bookmarkEnd w:id="16"/>
+      <w:bookmarkEnd w:id="15"/>
     </w:p>
     <w:p>
       <w:pPr>
@@ -18903,11 +18902,11 @@
           <w:numId w:val="7"/>
         </w:numPr>
       </w:pPr>
-      <w:bookmarkStart w:id="17" w:name="_Toc289269374"/>
+      <w:bookmarkStart w:id="16" w:name="_Toc289269374"/>
       <w:r>
         <w:t>Orthogonal Polynomial Contrasts</w:t>
       </w:r>
-      <w:bookmarkEnd w:id="17"/>
+      <w:bookmarkEnd w:id="16"/>
     </w:p>
     <w:p>
       <w:pPr>
@@ -19343,6 +19342,7 @@
           <w:sz w:val="24"/>
           <w:szCs w:val="24"/>
         </w:rPr>
+        <w:lastRenderedPageBreak/>
         <w:t>The use</w:t>
       </w:r>
       <w:r>
@@ -21496,7 +21496,6 @@
           <w:sz w:val="20"/>
           <w:szCs w:val="20"/>
         </w:rPr>
-        <w:lastRenderedPageBreak/>
         <w:tab/>
         <w:t>&lt;/contrast&gt;</w:t>
       </w:r>
@@ -22115,6 +22114,7 @@
           <w:sz w:val="20"/>
           <w:szCs w:val="20"/>
         </w:rPr>
+        <w:lastRenderedPageBreak/>
         <w:t xml:space="preserve">              </w:t>
       </w:r>
       <w:r>
@@ -22567,11 +22567,11 @@
           <w:numId w:val="7"/>
         </w:numPr>
       </w:pPr>
-      <w:bookmarkStart w:id="18" w:name="_Toc289269378"/>
+      <w:bookmarkStart w:id="17" w:name="_Toc289269378"/>
       <w:r>
         <w:t>Cholesky Decomposition</w:t>
       </w:r>
-      <w:bookmarkEnd w:id="18"/>
+      <w:bookmarkEnd w:id="17"/>
       <w:r>
         <w:t xml:space="preserve">   </w:t>
       </w:r>
@@ -24483,11 +24483,11 @@
           <w:numId w:val="7"/>
         </w:numPr>
       </w:pPr>
-      <w:bookmarkStart w:id="19" w:name="_Toc289269379"/>
+      <w:bookmarkStart w:id="18" w:name="_Toc289269379"/>
       <w:r>
         <w:t>Vec</w:t>
       </w:r>
-      <w:bookmarkEnd w:id="19"/>
+      <w:bookmarkEnd w:id="18"/>
     </w:p>
     <w:p>
       <w:pPr>
@@ -24946,7 +24946,6 @@
           <w:sz w:val="20"/>
           <w:szCs w:val="20"/>
         </w:rPr>
-        <w:lastRenderedPageBreak/>
         <w:tab/>
         <w:t xml:space="preserve">        </w:t>
       </w:r>
@@ -25438,6 +25437,7 @@
           <w:sz w:val="20"/>
           <w:szCs w:val="20"/>
         </w:rPr>
+        <w:lastRenderedPageBreak/>
         <w:t>&lt;/matrix&gt;</w:t>
       </w:r>
     </w:p>
@@ -25449,65 +25449,75 @@
           <w:numId w:val="7"/>
         </w:numPr>
       </w:pPr>
-      <w:bookmarkStart w:id="20" w:name="_Toc289269380"/>
+      <w:bookmarkStart w:id="19" w:name="_Toc289269380"/>
       <w:r>
         <w:t>Vech</w:t>
       </w:r>
+      <w:bookmarkEnd w:id="19"/>
+    </w:p>
+    <w:p>
+      <w:pPr>
+        <w:pStyle w:val="ListParagraph"/>
+        <w:spacing w:after="0" w:line="240" w:lineRule="auto"/>
+        <w:ind w:left="0"/>
+        <w:rPr>
+          <w:rFonts w:cstheme="minorHAnsi"/>
+          <w:sz w:val="24"/>
+          <w:szCs w:val="24"/>
+        </w:rPr>
+      </w:pPr>
+      <w:r>
+        <w:rPr>
+          <w:rFonts w:cstheme="minorHAnsi"/>
+          <w:sz w:val="24"/>
+          <w:szCs w:val="24"/>
+        </w:rPr>
+        <w:t xml:space="preserve">The Vech operation takes an </w:t>
+      </w:r>
+      <w:r>
+        <w:rPr>
+          <w:rFonts w:cstheme="minorHAnsi"/>
+          <w:i/>
+          <w:sz w:val="24"/>
+          <w:szCs w:val="24"/>
+        </w:rPr>
+        <w:t>r x c</w:t>
+      </w:r>
+      <w:r>
+        <w:rPr>
+          <w:rFonts w:cstheme="minorHAnsi"/>
+          <w:sz w:val="24"/>
+          <w:szCs w:val="24"/>
+        </w:rPr>
+        <w:t xml:space="preserve"> matrix, A, and returns a </w:t>
+      </w:r>
+      <w:r>
+        <w:rPr>
+          <w:rFonts w:cstheme="minorHAnsi"/>
+          <w:i/>
+          <w:sz w:val="24"/>
+          <w:szCs w:val="24"/>
+        </w:rPr>
+        <w:t>n x1</w:t>
+      </w:r>
+      <w:r>
+        <w:rPr>
+          <w:rFonts w:cstheme="minorHAnsi"/>
+          <w:sz w:val="24"/>
+          <w:szCs w:val="24"/>
+        </w:rPr>
+        <w:t xml:space="preserve"> vector containing the unique elements of A (see pages 4-5, Muller &amp; Stewart).</w:t>
+      </w:r>
+      <w:r>
+        <w:rPr>
+          <w:rFonts w:cstheme="minorHAnsi"/>
+          <w:sz w:val="24"/>
+          <w:szCs w:val="24"/>
+        </w:rPr>
+        <w:t xml:space="preserve"> This operation needs the input to be a symmetric matrix</w:t>
+      </w:r>
+      <w:bookmarkStart w:id="20" w:name="_GoBack"/>
       <w:bookmarkEnd w:id="20"/>
-    </w:p>
-    <w:p>
-      <w:pPr>
-        <w:pStyle w:val="ListParagraph"/>
-        <w:spacing w:after="0" w:line="240" w:lineRule="auto"/>
-        <w:ind w:left="0"/>
-        <w:rPr>
-          <w:rFonts w:cstheme="minorHAnsi"/>
-          <w:sz w:val="24"/>
-          <w:szCs w:val="24"/>
-        </w:rPr>
-      </w:pPr>
-      <w:r>
-        <w:rPr>
-          <w:rFonts w:cstheme="minorHAnsi"/>
-          <w:sz w:val="24"/>
-          <w:szCs w:val="24"/>
-        </w:rPr>
-        <w:t xml:space="preserve">The Vech operation takes an </w:t>
-      </w:r>
-      <w:r>
-        <w:rPr>
-          <w:rFonts w:cstheme="minorHAnsi"/>
-          <w:i/>
-          <w:sz w:val="24"/>
-          <w:szCs w:val="24"/>
-        </w:rPr>
-        <w:t>r x c</w:t>
-      </w:r>
-      <w:r>
-        <w:rPr>
-          <w:rFonts w:cstheme="minorHAnsi"/>
-          <w:sz w:val="24"/>
-          <w:szCs w:val="24"/>
-        </w:rPr>
-        <w:t xml:space="preserve"> matrix, A, and returns a </w:t>
-      </w:r>
-      <w:r>
-        <w:rPr>
-          <w:rFonts w:cstheme="minorHAnsi"/>
-          <w:i/>
-          <w:sz w:val="24"/>
-          <w:szCs w:val="24"/>
-        </w:rPr>
-        <w:t>n x1</w:t>
-      </w:r>
-      <w:r>
-        <w:rPr>
-          <w:rFonts w:cstheme="minorHAnsi"/>
-          <w:sz w:val="24"/>
-          <w:szCs w:val="24"/>
-        </w:rPr>
-        <w:t xml:space="preserve"> vector containing the unique elements of A (see pages 4-5, Muller &amp; Stewart).</w:t>
-      </w:r>
     </w:p>
     <w:p>
       <w:pPr>
@@ -26598,7 +26608,7 @@
       </w:pPr>
     </w:p>
     <w:sectPr>
-      <w:headerReference w:type="default" r:id="rId12"/>
+      <w:headerReference w:type="default" r:id="rId13"/>
       <w:pgSz w:w="12240" w:h="15840"/>
       <w:pgMar w:top="1440" w:right="1080" w:bottom="1440" w:left="1080" w:header="720" w:footer="720" w:gutter="0"/>
       <w:cols w:space="720"/>
@@ -26610,8 +26620,8 @@
 </file>
 
 <file path=word/endnotes.xml><?xml version="1.0" encoding="utf-8"?>
-<w:endnotes xmlns:ve="http://schemas.openxmlformats.org/markup-compatibility/2006" xmlns:o="urn:schemas-microsoft-com:office:office" xmlns:r="http://schemas.openxmlformats.org/officeDocument/2006/relationships" xmlns:m="http://schemas.openxmlformats.org/officeDocument/2006/math" xmlns:v="urn:schemas-microsoft-com:vml" xmlns:wp="http://schemas.openxmlformats.org/drawingml/2006/wordprocessingDrawing" xmlns:w10="urn:schemas-microsoft-com:office:word" xmlns:w="http://schemas.openxmlformats.org/wordprocessingml/2006/main" xmlns:wne="http://schemas.microsoft.com/office/word/2006/wordml">
-  <w:endnote w:type="separator" w:id="0">
+<w:endnotes xmlns:wpc="http://schemas.microsoft.com/office/word/2010/wordprocessingCanvas" xmlns:mc="http://schemas.openxmlformats.org/markup-compatibility/2006" xmlns:o="urn:schemas-microsoft-com:office:office" xmlns:r="http://schemas.openxmlformats.org/officeDocument/2006/relationships" xmlns:m="http://schemas.openxmlformats.org/officeDocument/2006/math" xmlns:v="urn:schemas-microsoft-com:vml" xmlns:wp14="http://schemas.microsoft.com/office/word/2010/wordprocessingDrawing" xmlns:wp="http://schemas.openxmlformats.org/drawingml/2006/wordprocessingDrawing" xmlns:w10="urn:schemas-microsoft-com:office:word" xmlns:w="http://schemas.openxmlformats.org/wordprocessingml/2006/main" xmlns:w14="http://schemas.microsoft.com/office/word/2010/wordml" xmlns:wpg="http://schemas.microsoft.com/office/word/2010/wordprocessingGroup" xmlns:wpi="http://schemas.microsoft.com/office/word/2010/wordprocessingInk" xmlns:wne="http://schemas.microsoft.com/office/word/2006/wordml" xmlns:wps="http://schemas.microsoft.com/office/word/2010/wordprocessingShape" mc:Ignorable="w14 wp14">
+  <w:endnote w:type="separator" w:id="-1">
     <w:p>
       <w:pPr>
         <w:spacing w:after="0" w:line="240" w:lineRule="auto"/>
@@ -26621,7 +26631,7 @@
       </w:r>
     </w:p>
   </w:endnote>
-  <w:endnote w:type="continuationSeparator" w:id="1">
+  <w:endnote w:type="continuationSeparator" w:id="0">
     <w:p>
       <w:pPr>
         <w:spacing w:after="0" w:line="240" w:lineRule="auto"/>
@@ -26635,8 +26645,8 @@
 </file>
 
 <file path=word/footnotes.xml><?xml version="1.0" encoding="utf-8"?>
-<w:footnotes xmlns:ve="http://schemas.openxmlformats.org/markup-compatibility/2006" xmlns:o="urn:schemas-microsoft-com:office:office" xmlns:r="http://schemas.openxmlformats.org/officeDocument/2006/relationships" xmlns:m="http://schemas.openxmlformats.org/officeDocument/2006/math" xmlns:v="urn:schemas-microsoft-com:vml" xmlns:wp="http://schemas.openxmlformats.org/drawingml/2006/wordprocessingDrawing" xmlns:w10="urn:schemas-microsoft-com:office:word" xmlns:w="http://schemas.openxmlformats.org/wordprocessingml/2006/main" xmlns:wne="http://schemas.microsoft.com/office/word/2006/wordml">
-  <w:footnote w:type="separator" w:id="0">
+<w:footnotes xmlns:wpc="http://schemas.microsoft.com/office/word/2010/wordprocessingCanvas" xmlns:mc="http://schemas.openxmlformats.org/markup-compatibility/2006" xmlns:o="urn:schemas-microsoft-com:office:office" xmlns:r="http://schemas.openxmlformats.org/officeDocument/2006/relationships" xmlns:m="http://schemas.openxmlformats.org/officeDocument/2006/math" xmlns:v="urn:schemas-microsoft-com:vml" xmlns:wp14="http://schemas.microsoft.com/office/word/2010/wordprocessingDrawing" xmlns:wp="http://schemas.openxmlformats.org/drawingml/2006/wordprocessingDrawing" xmlns:w10="urn:schemas-microsoft-com:office:word" xmlns:w="http://schemas.openxmlformats.org/wordprocessingml/2006/main" xmlns:w14="http://schemas.microsoft.com/office/word/2010/wordml" xmlns:wpg="http://schemas.microsoft.com/office/word/2010/wordprocessingGroup" xmlns:wpi="http://schemas.microsoft.com/office/word/2010/wordprocessingInk" xmlns:wne="http://schemas.microsoft.com/office/word/2006/wordml" xmlns:wps="http://schemas.microsoft.com/office/word/2010/wordprocessingShape" mc:Ignorable="w14 wp14">
+  <w:footnote w:type="separator" w:id="-1">
     <w:p>
       <w:pPr>
         <w:spacing w:after="0" w:line="240" w:lineRule="auto"/>
@@ -26646,7 +26656,7 @@
       </w:r>
     </w:p>
   </w:footnote>
-  <w:footnote w:type="continuationSeparator" w:id="1">
+  <w:footnote w:type="continuationSeparator" w:id="0">
     <w:p>
       <w:pPr>
         <w:spacing w:after="0" w:line="240" w:lineRule="auto"/>
@@ -26660,7 +26670,7 @@
 </file>
 
 <file path=word/header1.xml><?xml version="1.0" encoding="utf-8"?>
-<w:hdr xmlns:ve="http://schemas.openxmlformats.org/markup-compatibility/2006" xmlns:o="urn:schemas-microsoft-com:office:office" xmlns:r="http://schemas.openxmlformats.org/officeDocument/2006/relationships" xmlns:m="http://schemas.openxmlformats.org/officeDocument/2006/math" xmlns:v="urn:schemas-microsoft-com:vml" xmlns:wp="http://schemas.openxmlformats.org/drawingml/2006/wordprocessingDrawing" xmlns:w10="urn:schemas-microsoft-com:office:word" xmlns:w="http://schemas.openxmlformats.org/wordprocessingml/2006/main" xmlns:wne="http://schemas.microsoft.com/office/word/2006/wordml">
+<w:hdr xmlns:wpc="http://schemas.microsoft.com/office/word/2010/wordprocessingCanvas" xmlns:mc="http://schemas.openxmlformats.org/markup-compatibility/2006" xmlns:o="urn:schemas-microsoft-com:office:office" xmlns:r="http://schemas.openxmlformats.org/officeDocument/2006/relationships" xmlns:m="http://schemas.openxmlformats.org/officeDocument/2006/math" xmlns:v="urn:schemas-microsoft-com:vml" xmlns:wp14="http://schemas.microsoft.com/office/word/2010/wordprocessingDrawing" xmlns:wp="http://schemas.openxmlformats.org/drawingml/2006/wordprocessingDrawing" xmlns:w10="urn:schemas-microsoft-com:office:word" xmlns:w="http://schemas.openxmlformats.org/wordprocessingml/2006/main" xmlns:w14="http://schemas.microsoft.com/office/word/2010/wordml" xmlns:wpg="http://schemas.microsoft.com/office/word/2010/wordprocessingGroup" xmlns:wpi="http://schemas.microsoft.com/office/word/2010/wordprocessingInk" xmlns:wne="http://schemas.microsoft.com/office/word/2006/wordml" xmlns:wps="http://schemas.microsoft.com/office/word/2010/wordprocessingShape" mc:Ignorable="w14 wp14">
   <w:p>
     <w:pPr>
       <w:pStyle w:val="Header"/>
@@ -26782,7 +26792,7 @@
 </file>
 
 <file path=word/numbering.xml><?xml version="1.0" encoding="utf-8"?>
-<w:numbering xmlns:ve="http://schemas.openxmlformats.org/markup-compatibility/2006" xmlns:o="urn:schemas-microsoft-com:office:office" xmlns:r="http://schemas.openxmlformats.org/officeDocument/2006/relationships" xmlns:m="http://schemas.openxmlformats.org/officeDocument/2006/math" xmlns:v="urn:schemas-microsoft-com:vml" xmlns:wp="http://schemas.openxmlformats.org/drawingml/2006/wordprocessingDrawing" xmlns:w10="urn:schemas-microsoft-com:office:word" xmlns:w="http://schemas.openxmlformats.org/wordprocessingml/2006/main" xmlns:wne="http://schemas.microsoft.com/office/word/2006/wordml">
+<w:numbering xmlns:wpc="http://schemas.microsoft.com/office/word/2010/wordprocessingCanvas" xmlns:mc="http://schemas.openxmlformats.org/markup-compatibility/2006" xmlns:o="urn:schemas-microsoft-com:office:office" xmlns:r="http://schemas.openxmlformats.org/officeDocument/2006/relationships" xmlns:m="http://schemas.openxmlformats.org/officeDocument/2006/math" xmlns:v="urn:schemas-microsoft-com:vml" xmlns:wp14="http://schemas.microsoft.com/office/word/2010/wordprocessingDrawing" xmlns:wp="http://schemas.openxmlformats.org/drawingml/2006/wordprocessingDrawing" xmlns:w10="urn:schemas-microsoft-com:office:word" xmlns:w="http://schemas.openxmlformats.org/wordprocessingml/2006/main" xmlns:w14="http://schemas.microsoft.com/office/word/2010/wordml" xmlns:wpg="http://schemas.microsoft.com/office/word/2010/wordprocessingGroup" xmlns:wpi="http://schemas.microsoft.com/office/word/2010/wordprocessingInk" xmlns:wne="http://schemas.microsoft.com/office/word/2006/wordml" xmlns:wps="http://schemas.microsoft.com/office/word/2010/wordprocessingShape" mc:Ignorable="w14 wp14">
   <w:abstractNum w:abstractNumId="0">
     <w:nsid w:val="05634833"/>
     <w:multiLevelType w:val="multilevel"/>
@@ -28273,7 +28283,7 @@
 </file>
 
 <file path=word/styles.xml><?xml version="1.0" encoding="utf-8"?>
-<w:styles xmlns:r="http://schemas.openxmlformats.org/officeDocument/2006/relationships" xmlns:w="http://schemas.openxmlformats.org/wordprocessingml/2006/main">
+<w:styles xmlns:mc="http://schemas.openxmlformats.org/markup-compatibility/2006" xmlns:r="http://schemas.openxmlformats.org/officeDocument/2006/relationships" xmlns:w="http://schemas.openxmlformats.org/wordprocessingml/2006/main" xmlns:w14="http://schemas.microsoft.com/office/word/2010/wordml" mc:Ignorable="w14">
   <w:docDefaults>
     <w:rPrDefault>
       <w:rPr>
@@ -28534,7 +28544,6 @@
     <w:uiPriority w:val="99"/>
     <w:semiHidden/>
     <w:unhideWhenUsed/>
-    <w:qFormat/>
     <w:tblPr>
       <w:tblInd w:w="0" w:type="dxa"/>
       <w:tblCellMar>
@@ -29355,7 +29364,7 @@
 </file>
 
 <file path=customXml/itemProps2.xml><?xml version="1.0" encoding="utf-8"?>
-<ds:datastoreItem xmlns:ds="http://schemas.openxmlformats.org/officeDocument/2006/customXml" ds:itemID="{A97FB0AF-B3DE-4E84-9971-2DFB24BA35FD}">
+<ds:datastoreItem xmlns:ds="http://schemas.openxmlformats.org/officeDocument/2006/customXml" ds:itemID="{9A393149-8CA0-4184-8B30-B37CC1E8DE0F}">
   <ds:schemaRefs>
     <ds:schemaRef ds:uri="http://schemas.openxmlformats.org/officeDocument/2006/bibliography"/>
   </ds:schemaRefs>

</xml_diff>